<commit_message>
Se agregan tareas de diferentes materias
</commit_message>
<xml_diff>
--- a/Gestion de Servicios de TI/Tareas/Investigacion de servicio y sus tipos.docx
+++ b/Gestion de Servicios de TI/Tareas/Investigacion de servicio y sus tipos.docx
@@ -1,27 +1,28 @@
 
 <file path=word/document.xml><?xml version="1.0" encoding="utf-8"?>
-<w:document xmlns:wpc="http://schemas.microsoft.com/office/word/2010/wordprocessingCanvas" xmlns:cx="http://schemas.microsoft.com/office/drawing/2014/chartex" xmlns:cx1="http://schemas.microsoft.com/office/drawing/2015/9/8/chartex" xmlns:cx2="http://schemas.microsoft.com/office/drawing/2015/10/21/chartex" xmlns:cx3="http://schemas.microsoft.com/office/drawing/2016/5/9/chartex" xmlns:cx4="http://schemas.microsoft.com/office/drawing/2016/5/10/chartex" xmlns:cx5="http://schemas.microsoft.com/office/drawing/2016/5/11/chartex" xmlns:cx6="http://schemas.microsoft.com/office/drawing/2016/5/12/chartex" xmlns:cx7="http://schemas.microsoft.com/office/drawing/2016/5/13/chartex" xmlns:cx8="http://schemas.microsoft.com/office/drawing/2016/5/14/chartex" xmlns:mc="http://schemas.openxmlformats.org/markup-compatibility/2006" xmlns:aink="http://schemas.microsoft.com/office/drawing/2016/ink" xmlns:am3d="http://schemas.microsoft.com/office/drawing/2017/model3d" xmlns:o="urn:schemas-microsoft-com:office:office" xmlns:oel="http://schemas.microsoft.com/office/2019/extlst" xmlns:r="http://schemas.openxmlformats.org/officeDocument/2006/relationships" xmlns:m="http://schemas.openxmlformats.org/officeDocument/2006/math" xmlns:v="urn:schemas-microsoft-com:vml" xmlns:wp14="http://schemas.microsoft.com/office/word/2010/wordprocessingDrawing" xmlns:wp="http://schemas.openxmlformats.org/drawingml/2006/wordprocessingDrawing" xmlns:w10="urn:schemas-microsoft-com:office:word" xmlns:w="http://schemas.openxmlformats.org/wordprocessingml/2006/main" xmlns:w14="http://schemas.microsoft.com/office/word/2010/wordml" xmlns:w15="http://schemas.microsoft.com/office/word/2012/wordml" xmlns:w16cex="http://schemas.microsoft.com/office/word/2018/wordml/cex" xmlns:w16cid="http://schemas.microsoft.com/office/word/2016/wordml/cid" xmlns:w16="http://schemas.microsoft.com/office/word/2018/wordml" xmlns:w16du="http://schemas.microsoft.com/office/word/2023/wordml/word16du" xmlns:w16sdtdh="http://schemas.microsoft.com/office/word/2020/wordml/sdtdatahash" xmlns:w16sdtfl="http://schemas.microsoft.com/office/word/2024/wordml/sdtformatlock" xmlns:w16se="http://schemas.microsoft.com/office/word/2015/wordml/symex" xmlns:wpg="http://schemas.microsoft.com/office/word/2010/wordprocessingGroup" xmlns:wpi="http://schemas.microsoft.com/office/word/2010/wordprocessingInk" xmlns:wne="http://schemas.microsoft.com/office/word/2006/wordml" xmlns:wps="http://schemas.microsoft.com/office/word/2010/wordprocessingShape" mc:Ignorable="w14 w15 w16se w16cid w16 w16cex w16sdtdh w16sdtfl w16du wp14">
+<w:document xmlns:o="urn:schemas-microsoft-com:office:office" xmlns:r="http://schemas.openxmlformats.org/officeDocument/2006/relationships" xmlns:v="urn:schemas-microsoft-com:vml" xmlns:w="http://schemas.openxmlformats.org/wordprocessingml/2006/main" xmlns:w10="urn:schemas-microsoft-com:office:word" xmlns:wp="http://schemas.openxmlformats.org/drawingml/2006/wordprocessingDrawing" xmlns:wps="http://schemas.microsoft.com/office/word/2010/wordprocessingShape" xmlns:wpg="http://schemas.microsoft.com/office/word/2010/wordprocessingGroup" xmlns:mc="http://schemas.openxmlformats.org/markup-compatibility/2006" xmlns:wp14="http://schemas.microsoft.com/office/word/2010/wordprocessingDrawing" xmlns:w14="http://schemas.microsoft.com/office/word/2010/wordml" xmlns:w15="http://schemas.microsoft.com/office/word/2012/wordml" mc:Ignorable="w14 wp14 w15">
   <w:body>
     <w:p>
       <w:pPr>
-        <w:widowControl w:val="0"/>
-        <w:pBdr>
-          <w:top w:val="nil"/>
-          <w:left w:val="nil"/>
-          <w:bottom w:val="nil"/>
-          <w:right w:val="nil"/>
-          <w:between w:val="nil"/>
-        </w:pBdr>
-        <w:spacing w:after="0" w:line="276" w:lineRule="auto"/>
-      </w:pPr>
-    </w:p>
-    <w:p>
-      <w:r>
-        <w:rPr>
-          <w:noProof/>
-        </w:rPr>
+        <w:pStyle w:val="Normal"/>
+        <w:widowControl w:val="false"/>
+        <w:pBdr/>
+        <w:spacing w:lineRule="auto" w:line="276" w:before="0" w:after="0"/>
+        <w:rPr/>
+      </w:pPr>
+      <w:r>
+        <w:rPr/>
+      </w:r>
+    </w:p>
+    <w:p>
+      <w:pPr>
+        <w:pStyle w:val="Normal"/>
+        <w:rPr/>
+      </w:pPr>
+      <w:r>
+        <w:rPr/>
         <w:drawing>
-          <wp:anchor distT="0" distB="0" distL="114300" distR="114300" simplePos="0" relativeHeight="251658240" behindDoc="0" locked="0" layoutInCell="1" hidden="0" allowOverlap="1" wp14:anchorId="11F5CF95" wp14:editId="1E2937AF">
+          <wp:anchor behindDoc="0" distT="0" distB="0" distL="0" distR="114300" simplePos="0" locked="0" layoutInCell="0" allowOverlap="1" relativeHeight="2">
             <wp:simplePos x="0" y="0"/>
             <wp:positionH relativeFrom="margin">
               <wp:align>left</wp:align>
@@ -29,34 +30,36 @@
             <wp:positionV relativeFrom="margin">
               <wp:align>top</wp:align>
             </wp:positionV>
-            <wp:extent cx="1445084" cy="951173"/>
+            <wp:extent cx="1445260" cy="951230"/>
             <wp:effectExtent l="0" t="0" r="0" b="0"/>
-            <wp:wrapSquare wrapText="bothSides" distT="0" distB="0" distL="114300" distR="114300"/>
-            <wp:docPr id="84" name="image1.png"/>
-            <wp:cNvGraphicFramePr/>
+            <wp:wrapSquare wrapText="bothSides"/>
+            <wp:docPr id="1" name="image1.png" descr=""/>
+            <wp:cNvGraphicFramePr>
+              <a:graphicFrameLocks xmlns:a="http://schemas.openxmlformats.org/drawingml/2006/main" noChangeAspect="1"/>
+            </wp:cNvGraphicFramePr>
             <a:graphic xmlns:a="http://schemas.openxmlformats.org/drawingml/2006/main">
               <a:graphicData uri="http://schemas.openxmlformats.org/drawingml/2006/picture">
                 <pic:pic xmlns:pic="http://schemas.openxmlformats.org/drawingml/2006/picture">
                   <pic:nvPicPr>
-                    <pic:cNvPr id="0" name="image1.png"/>
-                    <pic:cNvPicPr preferRelativeResize="0"/>
+                    <pic:cNvPr id="1" name="image1.png" descr=""/>
+                    <pic:cNvPicPr>
+                      <a:picLocks noChangeAspect="1" noChangeArrowheads="1"/>
+                    </pic:cNvPicPr>
                   </pic:nvPicPr>
                   <pic:blipFill>
-                    <a:blip r:embed="rId11"/>
-                    <a:srcRect/>
+                    <a:blip r:embed="rId2"/>
                     <a:stretch>
                       <a:fillRect/>
                     </a:stretch>
                   </pic:blipFill>
-                  <pic:spPr>
+                  <pic:spPr bwMode="auto">
                     <a:xfrm>
                       <a:off x="0" y="0"/>
-                      <a:ext cx="1445084" cy="951173"/>
+                      <a:ext cx="1445260" cy="951230"/>
                     </a:xfrm>
                     <a:prstGeom prst="rect">
                       <a:avLst/>
                     </a:prstGeom>
-                    <a:ln/>
                   </pic:spPr>
                 </pic:pic>
               </a:graphicData>
@@ -65,12 +68,22 @@
         </w:drawing>
       </w:r>
     </w:p>
-    <w:p/>
-    <w:p>
-      <w:pPr>
+    <w:p>
+      <w:pPr>
+        <w:pStyle w:val="Normal"/>
+        <w:rPr/>
+      </w:pPr>
+      <w:r>
+        <w:rPr/>
+      </w:r>
+    </w:p>
+    <w:p>
+      <w:pPr>
+        <w:pStyle w:val="Normal"/>
         <w:jc w:val="center"/>
         <w:rPr>
           <w:b/>
+          <w:b/>
           <w:sz w:val="36"/>
           <w:szCs w:val="36"/>
         </w:rPr>
@@ -86,29 +99,49 @@
     </w:p>
     <w:p>
       <w:pPr>
+        <w:pStyle w:val="Normal"/>
         <w:jc w:val="center"/>
         <w:rPr>
           <w:b/>
-          <w:sz w:val="36"/>
-          <w:szCs w:val="36"/>
-        </w:rPr>
-      </w:pPr>
-    </w:p>
-    <w:p>
-      <w:pPr>
+          <w:b/>
+          <w:sz w:val="36"/>
+          <w:szCs w:val="36"/>
+        </w:rPr>
+      </w:pPr>
+      <w:r>
+        <w:rPr>
+          <w:b/>
+          <w:sz w:val="36"/>
+          <w:szCs w:val="36"/>
+        </w:rPr>
+      </w:r>
+    </w:p>
+    <w:p>
+      <w:pPr>
+        <w:pStyle w:val="Normal"/>
         <w:jc w:val="center"/>
         <w:rPr>
           <w:b/>
-          <w:sz w:val="36"/>
-          <w:szCs w:val="36"/>
-        </w:rPr>
-      </w:pPr>
-    </w:p>
-    <w:p>
-      <w:pPr>
+          <w:b/>
+          <w:sz w:val="36"/>
+          <w:szCs w:val="36"/>
+        </w:rPr>
+      </w:pPr>
+      <w:r>
+        <w:rPr>
+          <w:b/>
+          <w:sz w:val="36"/>
+          <w:szCs w:val="36"/>
+        </w:rPr>
+      </w:r>
+    </w:p>
+    <w:p>
+      <w:pPr>
+        <w:pStyle w:val="Normal"/>
         <w:jc w:val="center"/>
         <w:rPr>
           <w:b/>
+          <w:b/>
           <w:sz w:val="36"/>
           <w:szCs w:val="36"/>
         </w:rPr>
@@ -124,32 +157,53 @@
     </w:p>
     <w:p>
       <w:pPr>
+        <w:pStyle w:val="Normal"/>
         <w:jc w:val="center"/>
         <w:rPr>
           <w:b/>
-          <w:sz w:val="36"/>
-          <w:szCs w:val="36"/>
-        </w:rPr>
-      </w:pPr>
-    </w:p>
-    <w:p>
-      <w:pPr>
+          <w:b/>
+          <w:sz w:val="36"/>
+          <w:szCs w:val="36"/>
+        </w:rPr>
+      </w:pPr>
+      <w:r>
+        <w:rPr>
+          <w:b/>
+          <w:sz w:val="36"/>
+          <w:szCs w:val="36"/>
+        </w:rPr>
+      </w:r>
+    </w:p>
+    <w:p>
+      <w:pPr>
+        <w:pStyle w:val="Normal"/>
         <w:jc w:val="center"/>
         <w:rPr>
           <w:b/>
-          <w:sz w:val="36"/>
-          <w:szCs w:val="36"/>
-        </w:rPr>
-      </w:pPr>
-    </w:p>
-    <w:p>
-      <w:pPr>
+          <w:b/>
+          <w:sz w:val="36"/>
+          <w:szCs w:val="36"/>
+        </w:rPr>
+      </w:pPr>
+      <w:r>
+        <w:rPr>
+          <w:b/>
+          <w:sz w:val="36"/>
+          <w:szCs w:val="36"/>
+        </w:rPr>
+      </w:r>
+    </w:p>
+    <w:p>
+      <w:pPr>
+        <w:pStyle w:val="Normal"/>
         <w:tabs>
-          <w:tab w:val="center" w:pos="4252"/>
-          <w:tab w:val="left" w:pos="5730"/>
+          <w:tab w:val="clear" w:pos="720"/>
+          <w:tab w:val="center" w:pos="4252" w:leader="none"/>
+          <w:tab w:val="left" w:pos="5730" w:leader="none"/>
         </w:tabs>
         <w:rPr>
           <w:b/>
+          <w:b/>
           <w:sz w:val="36"/>
           <w:szCs w:val="36"/>
         </w:rPr>
@@ -161,34 +215,70 @@
           <w:szCs w:val="36"/>
         </w:rPr>
         <w:tab/>
-        <w:t>Investigación d servicio y los tipos</w:t>
-      </w:r>
-    </w:p>
-    <w:p>
-      <w:pPr>
+        <w:t>Investigación d</w:t>
+      </w:r>
+      <w:r>
+        <w:rPr>
+          <w:b/>
+          <w:sz w:val="36"/>
+          <w:szCs w:val="36"/>
+        </w:rPr>
+        <w:t>e</w:t>
+      </w:r>
+      <w:r>
+        <w:rPr>
+          <w:b/>
+          <w:sz w:val="36"/>
+          <w:szCs w:val="36"/>
+        </w:rPr>
+        <w:t xml:space="preserve"> servicio y los tipos</w:t>
+      </w:r>
+    </w:p>
+    <w:p>
+      <w:pPr>
+        <w:pStyle w:val="Normal"/>
         <w:jc w:val="center"/>
         <w:rPr>
           <w:b/>
-          <w:sz w:val="36"/>
-          <w:szCs w:val="36"/>
-        </w:rPr>
-      </w:pPr>
-    </w:p>
-    <w:p>
-      <w:pPr>
+          <w:b/>
+          <w:sz w:val="36"/>
+          <w:szCs w:val="36"/>
+        </w:rPr>
+      </w:pPr>
+      <w:r>
+        <w:rPr>
+          <w:b/>
+          <w:sz w:val="36"/>
+          <w:szCs w:val="36"/>
+        </w:rPr>
+      </w:r>
+    </w:p>
+    <w:p>
+      <w:pPr>
+        <w:pStyle w:val="Normal"/>
         <w:jc w:val="center"/>
         <w:rPr>
           <w:b/>
-          <w:sz w:val="36"/>
-          <w:szCs w:val="36"/>
-        </w:rPr>
-      </w:pPr>
-    </w:p>
-    <w:p>
-      <w:pPr>
+          <w:b/>
+          <w:sz w:val="36"/>
+          <w:szCs w:val="36"/>
+        </w:rPr>
+      </w:pPr>
+      <w:r>
+        <w:rPr>
+          <w:b/>
+          <w:sz w:val="36"/>
+          <w:szCs w:val="36"/>
+        </w:rPr>
+      </w:r>
+    </w:p>
+    <w:p>
+      <w:pPr>
+        <w:pStyle w:val="Normal"/>
         <w:jc w:val="center"/>
         <w:rPr>
           <w:b/>
+          <w:b/>
           <w:sz w:val="36"/>
           <w:szCs w:val="36"/>
         </w:rPr>
@@ -204,63 +294,69 @@
     </w:p>
     <w:p>
       <w:pPr>
+        <w:pStyle w:val="Normal"/>
         <w:jc w:val="center"/>
         <w:rPr>
           <w:b/>
-          <w:sz w:val="36"/>
-          <w:szCs w:val="36"/>
-        </w:rPr>
-      </w:pPr>
-      <w:r>
-        <w:rPr>
-          <w:b/>
-          <w:sz w:val="36"/>
-          <w:szCs w:val="36"/>
-        </w:rPr>
-        <w:t xml:space="preserve">22310439           </w:t>
-      </w:r>
-      <w:r>
-        <w:rPr>
-          <w:b/>
-          <w:sz w:val="36"/>
-          <w:szCs w:val="36"/>
-        </w:rPr>
-        <w:t>6</w:t>
-      </w:r>
-      <w:r>
-        <w:rPr>
-          <w:b/>
-          <w:sz w:val="36"/>
-          <w:szCs w:val="36"/>
-        </w:rPr>
-        <w:t>N</w:t>
-      </w:r>
-    </w:p>
-    <w:p>
-      <w:pPr>
+          <w:b/>
+          <w:sz w:val="36"/>
+          <w:szCs w:val="36"/>
+        </w:rPr>
+      </w:pPr>
+      <w:r>
+        <w:rPr>
+          <w:b/>
+          <w:sz w:val="36"/>
+          <w:szCs w:val="36"/>
+        </w:rPr>
+        <w:t>22310439           6N</w:t>
+      </w:r>
+    </w:p>
+    <w:p>
+      <w:pPr>
+        <w:pStyle w:val="Normal"/>
         <w:jc w:val="center"/>
         <w:rPr>
           <w:b/>
-          <w:sz w:val="36"/>
-          <w:szCs w:val="36"/>
-        </w:rPr>
-      </w:pPr>
-    </w:p>
-    <w:p>
-      <w:pPr>
+          <w:b/>
+          <w:sz w:val="36"/>
+          <w:szCs w:val="36"/>
+        </w:rPr>
+      </w:pPr>
+      <w:r>
+        <w:rPr>
+          <w:b/>
+          <w:sz w:val="36"/>
+          <w:szCs w:val="36"/>
+        </w:rPr>
+      </w:r>
+    </w:p>
+    <w:p>
+      <w:pPr>
+        <w:pStyle w:val="Normal"/>
         <w:jc w:val="center"/>
         <w:rPr>
           <w:b/>
-          <w:sz w:val="36"/>
-          <w:szCs w:val="36"/>
-        </w:rPr>
-      </w:pPr>
-    </w:p>
-    <w:p>
-      <w:pPr>
+          <w:b/>
+          <w:sz w:val="36"/>
+          <w:szCs w:val="36"/>
+        </w:rPr>
+      </w:pPr>
+      <w:r>
+        <w:rPr>
+          <w:b/>
+          <w:sz w:val="36"/>
+          <w:szCs w:val="36"/>
+        </w:rPr>
+      </w:r>
+    </w:p>
+    <w:p>
+      <w:pPr>
+        <w:pStyle w:val="Normal"/>
         <w:jc w:val="center"/>
         <w:rPr>
           <w:b/>
+          <w:b/>
           <w:sz w:val="36"/>
           <w:szCs w:val="36"/>
         </w:rPr>
@@ -276,9 +372,11 @@
     </w:p>
     <w:p>
       <w:pPr>
+        <w:pStyle w:val="Normal"/>
         <w:jc w:val="center"/>
         <w:rPr>
           <w:b/>
+          <w:b/>
           <w:sz w:val="36"/>
           <w:szCs w:val="36"/>
         </w:rPr>
@@ -294,63 +392,69 @@
     </w:p>
     <w:p>
       <w:pPr>
+        <w:pStyle w:val="Normal"/>
         <w:jc w:val="center"/>
         <w:rPr>
           <w:b/>
-          <w:sz w:val="36"/>
-          <w:szCs w:val="36"/>
-        </w:rPr>
-      </w:pPr>
-    </w:p>
-    <w:p>
-      <w:pPr>
+          <w:b/>
+          <w:sz w:val="36"/>
+          <w:szCs w:val="36"/>
+        </w:rPr>
+      </w:pPr>
+      <w:r>
+        <w:rPr>
+          <w:b/>
+          <w:sz w:val="36"/>
+          <w:szCs w:val="36"/>
+        </w:rPr>
+      </w:r>
+    </w:p>
+    <w:p>
+      <w:pPr>
+        <w:pStyle w:val="Normal"/>
         <w:jc w:val="center"/>
         <w:rPr>
           <w:b/>
-          <w:sz w:val="36"/>
-          <w:szCs w:val="36"/>
-        </w:rPr>
-      </w:pPr>
-      <w:r>
-        <w:rPr>
-          <w:b/>
-          <w:sz w:val="36"/>
-          <w:szCs w:val="36"/>
-        </w:rPr>
-        <w:t>Febrero</w:t>
-      </w:r>
-      <w:r>
-        <w:rPr>
-          <w:b/>
-          <w:sz w:val="36"/>
-          <w:szCs w:val="36"/>
-        </w:rPr>
-        <w:t xml:space="preserve"> 202</w:t>
-      </w:r>
-      <w:r>
-        <w:rPr>
-          <w:b/>
-          <w:sz w:val="36"/>
-          <w:szCs w:val="36"/>
-        </w:rPr>
-        <w:t>5</w:t>
-      </w:r>
-    </w:p>
-    <w:p>
-      <w:pPr>
+          <w:b/>
+          <w:sz w:val="36"/>
+          <w:szCs w:val="36"/>
+        </w:rPr>
+      </w:pPr>
+      <w:r>
+        <w:rPr>
+          <w:b/>
+          <w:sz w:val="36"/>
+          <w:szCs w:val="36"/>
+        </w:rPr>
+        <w:t>Febrero 2025</w:t>
+      </w:r>
+    </w:p>
+    <w:p>
+      <w:pPr>
+        <w:pStyle w:val="Normal"/>
         <w:jc w:val="center"/>
         <w:rPr>
           <w:b/>
-          <w:sz w:val="36"/>
-          <w:szCs w:val="36"/>
-        </w:rPr>
-      </w:pPr>
-    </w:p>
-    <w:p>
-      <w:pPr>
+          <w:b/>
+          <w:sz w:val="36"/>
+          <w:szCs w:val="36"/>
+        </w:rPr>
+      </w:pPr>
+      <w:r>
+        <w:rPr>
+          <w:b/>
+          <w:sz w:val="36"/>
+          <w:szCs w:val="36"/>
+        </w:rPr>
+      </w:r>
+    </w:p>
+    <w:p>
+      <w:pPr>
+        <w:pStyle w:val="Normal"/>
         <w:jc w:val="center"/>
         <w:rPr>
           <w:b/>
+          <w:b/>
           <w:sz w:val="36"/>
           <w:szCs w:val="36"/>
         </w:rPr>
@@ -366,20 +470,30 @@
     </w:p>
     <w:p>
       <w:pPr>
+        <w:pStyle w:val="Normal"/>
         <w:jc w:val="center"/>
         <w:rPr>
           <w:b/>
-          <w:sz w:val="36"/>
-          <w:szCs w:val="36"/>
-        </w:rPr>
-      </w:pPr>
+          <w:b/>
+          <w:sz w:val="36"/>
+          <w:szCs w:val="36"/>
+        </w:rPr>
+      </w:pPr>
+      <w:r>
+        <w:rPr>
+          <w:b/>
+          <w:sz w:val="36"/>
+          <w:szCs w:val="36"/>
+        </w:rPr>
+      </w:r>
     </w:p>
     <w:p>
       <w:pPr>
         <w:pStyle w:val="Heading2"/>
-      </w:pPr>
-      <w:r>
-        <w:lastRenderedPageBreak/>
+        <w:rPr/>
+      </w:pPr>
+      <w:r>
+        <w:rPr/>
         <w:t>¿Qué son los servicios?</w:t>
       </w:r>
     </w:p>
@@ -389,7 +503,8 @@
         <w:jc w:val="both"/>
         <w:rPr>
           <w:rFonts w:cs="Arial"/>
-          <w:b w:val="0"/>
+          <w:b w:val="false"/>
+          <w:b w:val="false"/>
           <w:bCs/>
           <w:sz w:val="24"/>
           <w:szCs w:val="24"/>
@@ -398,26 +513,17 @@
       <w:r>
         <w:rPr>
           <w:rFonts w:cs="Arial"/>
-          <w:b w:val="0"/>
+          <w:b w:val="false"/>
           <w:bCs/>
           <w:sz w:val="24"/>
           <w:szCs w:val="24"/>
         </w:rPr>
-        <w:t xml:space="preserve">Se entiende que los servicios </w:t>
-      </w:r>
-      <w:r>
-        <w:rPr>
-          <w:rFonts w:cs="Arial"/>
-          <w:b w:val="0"/>
-          <w:bCs/>
-          <w:sz w:val="24"/>
-          <w:szCs w:val="24"/>
-        </w:rPr>
-        <w:t>son un conjunto de actividades económicas destinadas a satisfacer las necesidades de los consumidores y de otros actores económicos.</w:t>
-      </w:r>
-    </w:p>
-    <w:p>
-      <w:pPr>
+        <w:t>Se entiende que los servicios son un conjunto de actividades económicas destinadas a satisfacer las necesidades de los consumidores y de otros actores económicos.</w:t>
+      </w:r>
+    </w:p>
+    <w:p>
+      <w:pPr>
+        <w:pStyle w:val="Normal"/>
         <w:jc w:val="both"/>
         <w:rPr>
           <w:rFonts w:cs="Arial"/>
@@ -429,44 +535,32 @@
           <w:rFonts w:cs="Arial"/>
           <w:szCs w:val="24"/>
         </w:rPr>
-        <w:t>Algunos ejemplos son los trabajos desempeñados por profesionales o técnicos como plomer</w:t>
-      </w:r>
-      <w:r>
+        <w:t>Algunos ejemplos son los trabajos desempeñados por profesionales o técnicos como plomeros, electricistas, o empresas de servicios como transportistas, proveedores, entre otros.</w:t>
+      </w:r>
+    </w:p>
+    <w:p>
+      <w:pPr>
+        <w:pStyle w:val="Normal"/>
+        <w:jc w:val="both"/>
         <w:rPr>
           <w:rFonts w:cs="Arial"/>
           <w:szCs w:val="24"/>
         </w:rPr>
-        <w:t>o</w:t>
-      </w:r>
+      </w:pPr>
       <w:r>
         <w:rPr>
           <w:rFonts w:cs="Arial"/>
           <w:szCs w:val="24"/>
         </w:rPr>
-        <w:t xml:space="preserve">s, electricistas, </w:t>
-      </w:r>
-      <w:r>
-        <w:rPr>
-          <w:rFonts w:cs="Arial"/>
-          <w:szCs w:val="24"/>
-        </w:rPr>
-        <w:t>o empresas de servicios como transportistas, proveedores, entre otros.</w:t>
-      </w:r>
-    </w:p>
-    <w:p>
-      <w:pPr>
-        <w:jc w:val="both"/>
-        <w:rPr>
-          <w:rFonts w:cs="Arial"/>
-          <w:szCs w:val="24"/>
-        </w:rPr>
-      </w:pPr>
+      </w:r>
     </w:p>
     <w:p>
       <w:pPr>
         <w:pStyle w:val="Heading2"/>
-      </w:pPr>
-      <w:r>
+        <w:rPr/>
+      </w:pPr>
+      <w:r>
+        <w:rPr/>
         <w:t>Características de los servicios</w:t>
       </w:r>
     </w:p>
@@ -475,9 +569,10 @@
         <w:pStyle w:val="ListParagraph"/>
         <w:numPr>
           <w:ilvl w:val="0"/>
-          <w:numId w:val="6"/>
+          <w:numId w:val="1"/>
         </w:numPr>
         <w:jc w:val="both"/>
+        <w:rPr/>
       </w:pPr>
       <w:r>
         <w:rPr>
@@ -487,10 +582,8 @@
         <w:t>Son intangibles, efímeros e inseparables</w:t>
       </w:r>
       <w:r>
-        <w:t xml:space="preserve">: </w:t>
-      </w:r>
-      <w:r>
-        <w:t>Los servicios pueden contratarse y consumirse, pero no almacenarse ni trasladarse, ya que no son objetos físicos. Esto significa que un servicio prestado, si no se consume, se pierde.</w:t>
+        <w:rPr/>
+        <w:t>: Los servicios pueden contratarse y consumirse, pero no almacenarse ni trasladarse, ya que no son objetos físicos. Esto significa que un servicio prestado, si no se consume, se pierde.</w:t>
       </w:r>
     </w:p>
     <w:p>
@@ -498,9 +591,10 @@
         <w:pStyle w:val="ListParagraph"/>
         <w:numPr>
           <w:ilvl w:val="0"/>
-          <w:numId w:val="6"/>
+          <w:numId w:val="1"/>
         </w:numPr>
         <w:jc w:val="both"/>
+        <w:rPr/>
       </w:pPr>
       <w:r>
         <w:rPr>
@@ -510,16 +604,8 @@
         <w:t>Son heterogéneos</w:t>
       </w:r>
       <w:r>
-        <w:t xml:space="preserve">: </w:t>
-      </w:r>
-      <w:r>
-        <w:t xml:space="preserve">Cada empresa o prestador de servicio ofrece un trabajo diferente, incluso si se dedican a lo mismo. Por eso, no siempre pueden ser </w:t>
-      </w:r>
-      <w:r>
-        <w:t>sustituidos</w:t>
-      </w:r>
-      <w:r>
-        <w:t xml:space="preserve"> del todo.</w:t>
+        <w:rPr/>
+        <w:t>: Cada empresa o prestador de servicio ofrece un trabajo diferente, incluso si se dedican a lo mismo. Por eso, no siempre pueden ser sustituidos del todo.</w:t>
       </w:r>
     </w:p>
     <w:p>
@@ -527,11 +613,12 @@
         <w:pStyle w:val="ListParagraph"/>
         <w:numPr>
           <w:ilvl w:val="0"/>
-          <w:numId w:val="6"/>
+          <w:numId w:val="1"/>
         </w:numPr>
         <w:jc w:val="both"/>
         <w:rPr>
           <w:b/>
+          <w:b/>
           <w:bCs/>
         </w:rPr>
       </w:pPr>
@@ -543,10 +630,8 @@
         <w:t xml:space="preserve">Tienen objetivos predeterminados: </w:t>
       </w:r>
       <w:r>
-        <w:t>Un servicio se contrata con determinada expectativa, o sea, con un propósito específico, que puede satisfacerse en mayor o menor medida al final del trabajo</w:t>
-      </w:r>
-      <w:r>
-        <w:t>.</w:t>
+        <w:rPr/>
+        <w:t>Un servicio se contrata con determinada expectativa, o sea, con un propósito específico, que puede satisfacerse en mayor o menor medida al final del trabajo.</w:t>
       </w:r>
     </w:p>
     <w:p>
@@ -554,11 +639,12 @@
         <w:pStyle w:val="ListParagraph"/>
         <w:numPr>
           <w:ilvl w:val="0"/>
-          <w:numId w:val="6"/>
+          <w:numId w:val="1"/>
         </w:numPr>
         <w:jc w:val="both"/>
         <w:rPr>
           <w:b/>
+          <w:b/>
           <w:bCs/>
         </w:rPr>
       </w:pPr>
@@ -570,10 +656,8 @@
         <w:t>No son movibles ni pueden ser poseídos</w:t>
       </w:r>
       <w:r>
-        <w:t xml:space="preserve">: </w:t>
-      </w:r>
-      <w:r>
-        <w:t>Dado que no son objetos, no pueden trasladarse de un lugar a otro ni pueden formar parte de la propiedad privada de un individuo. Sin embargo, el servicio contratado por una persona es totalmente independiente del que contrate otra</w:t>
+        <w:rPr/>
+        <w:t>: Dado que no son objetos, no pueden trasladarse de un lugar a otro ni pueden formar parte de la propiedad privada de un individuo. Sin embargo, el servicio contratado por una persona es totalmente independiente del que contrate otra</w:t>
       </w:r>
     </w:p>
     <w:p>
@@ -581,11 +665,12 @@
         <w:pStyle w:val="ListParagraph"/>
         <w:numPr>
           <w:ilvl w:val="0"/>
-          <w:numId w:val="6"/>
+          <w:numId w:val="1"/>
         </w:numPr>
         <w:jc w:val="both"/>
         <w:rPr>
           <w:b/>
+          <w:b/>
           <w:bCs/>
         </w:rPr>
       </w:pPr>
@@ -597,22 +682,27 @@
         <w:t>Son predecibles y medibles</w:t>
       </w:r>
       <w:r>
-        <w:t xml:space="preserve">: </w:t>
-      </w:r>
-      <w:r>
-        <w:t>El consumo de un servicio se pacta de antemano y puede ser controlado, de modo que responda siempre a los términos de lo acordado.</w:t>
-      </w:r>
-    </w:p>
-    <w:p>
-      <w:pPr>
+        <w:rPr/>
+        <w:t>: El consumo de un servicio se pacta de antemano y puede ser controlado, de modo que responda siempre a los términos de lo acordado.</w:t>
+      </w:r>
+    </w:p>
+    <w:p>
+      <w:pPr>
+        <w:pStyle w:val="Normal"/>
         <w:jc w:val="both"/>
-      </w:pPr>
+        <w:rPr/>
+      </w:pPr>
+      <w:r>
+        <w:rPr/>
+      </w:r>
     </w:p>
     <w:p>
       <w:pPr>
         <w:pStyle w:val="Heading2"/>
-      </w:pPr>
-      <w:r>
+        <w:rPr/>
+      </w:pPr>
+      <w:r>
+        <w:rPr/>
         <w:t>Tipos de servicios</w:t>
       </w:r>
     </w:p>
@@ -621,8 +711,9 @@
         <w:pStyle w:val="ListParagraph"/>
         <w:numPr>
           <w:ilvl w:val="0"/>
-          <w:numId w:val="6"/>
+          <w:numId w:val="1"/>
         </w:numPr>
+        <w:rPr/>
       </w:pPr>
       <w:r>
         <w:rPr>
@@ -632,10 +723,8 @@
         <w:t>Servicios públicos:</w:t>
       </w:r>
       <w:r>
-        <w:t xml:space="preserve"> </w:t>
-      </w:r>
-      <w:r>
-        <w:t>Son aquellos que son provistos por el sector público, es decir, por los organismos e instituciones del Estado. Normalmente, se dedican a situaciones de vida o muerte, o bien a servicios considerados fundamentales y estratégicos para la subsistencia de la sociedad.</w:t>
+        <w:rPr/>
+        <w:t xml:space="preserve"> Son aquellos que son provistos por el sector público, es decir, por los organismos e instituciones del Estado. Normalmente, se dedican a situaciones de vida o muerte, o bien a servicios considerados fundamentales y estratégicos para la subsistencia de la sociedad.</w:t>
       </w:r>
     </w:p>
     <w:p>
@@ -643,8 +732,9 @@
         <w:pStyle w:val="ListParagraph"/>
         <w:numPr>
           <w:ilvl w:val="0"/>
-          <w:numId w:val="6"/>
+          <w:numId w:val="1"/>
         </w:numPr>
+        <w:rPr/>
       </w:pPr>
       <w:r>
         <w:rPr>
@@ -654,10 +744,8 @@
         <w:t>Servicios privados:</w:t>
       </w:r>
       <w:r>
-        <w:t xml:space="preserve"> </w:t>
-      </w:r>
-      <w:r>
-        <w:t>Son aquellos que son provistos por el sector privado, es decir, por empresas con fines de lucro y el libre ejercicio de la profesión de los individuos. Estos servicios normalmente se acuerdan entre el consumidor y el prestador mediante contratos firmados o mediante un acuerdo verbal. </w:t>
+        <w:rPr/>
+        <w:t xml:space="preserve"> Son aquellos que son provistos por el sector privado, es decir, por empresas con fines de lucro y el libre ejercicio de la profesión de los individuos. Estos servicios normalmente se acuerdan entre el consumidor y el prestador mediante contratos firmados o mediante un acuerdo verbal. </w:t>
       </w:r>
     </w:p>
     <w:p>
@@ -665,29 +753,29 @@
         <w:pStyle w:val="ListParagraph"/>
         <w:numPr>
           <w:ilvl w:val="0"/>
-          <w:numId w:val="6"/>
+          <w:numId w:val="1"/>
         </w:numPr>
-      </w:pPr>
-      <w:r>
-        <w:rPr>
-          <w:b/>
-          <w:bCs/>
-        </w:rPr>
-        <w:lastRenderedPageBreak/>
+        <w:rPr/>
+      </w:pPr>
+      <w:r>
+        <w:rPr>
+          <w:b/>
+          <w:bCs/>
+        </w:rPr>
         <w:t>Servicios mixtos:</w:t>
       </w:r>
       <w:r>
-        <w:t xml:space="preserve"> </w:t>
-      </w:r>
-      <w:r>
-        <w:t>Son aquellos que combinan elementos del sector público y el privado, ya sea porque el Estado es uno de sus accionistas mayoritarios o bien porque poseen una licitación estatal para brindar un servicio esencial.</w:t>
+        <w:rPr/>
+        <w:t xml:space="preserve"> Son aquellos que combinan elementos del sector público y el privado, ya sea porque el Estado es uno de sus accionistas mayoritarios o bien porque poseen una licitación estatal para brindar un servicio esencial.</w:t>
       </w:r>
     </w:p>
     <w:p>
       <w:pPr>
         <w:pStyle w:val="Heading3"/>
-      </w:pPr>
-      <w:r>
+        <w:rPr/>
+      </w:pPr>
+      <w:r>
+        <w:rPr/>
         <w:t>Según la naturaleza del servicio prestado:</w:t>
       </w:r>
     </w:p>
@@ -696,7 +784,7 @@
         <w:pStyle w:val="ListParagraph"/>
         <w:numPr>
           <w:ilvl w:val="0"/>
-          <w:numId w:val="6"/>
+          <w:numId w:val="1"/>
         </w:numPr>
         <w:rPr>
           <w:lang w:val="es-419"/>
@@ -722,7 +810,7 @@
         <w:pStyle w:val="ListParagraph"/>
         <w:numPr>
           <w:ilvl w:val="0"/>
-          <w:numId w:val="6"/>
+          <w:numId w:val="1"/>
         </w:numPr>
         <w:rPr>
           <w:lang w:val="es-419"/>
@@ -748,7 +836,7 @@
         <w:pStyle w:val="ListParagraph"/>
         <w:numPr>
           <w:ilvl w:val="0"/>
-          <w:numId w:val="6"/>
+          <w:numId w:val="1"/>
         </w:numPr>
         <w:rPr>
           <w:lang w:val="es-419"/>
@@ -774,7 +862,7 @@
         <w:pStyle w:val="ListParagraph"/>
         <w:numPr>
           <w:ilvl w:val="0"/>
-          <w:numId w:val="6"/>
+          <w:numId w:val="1"/>
         </w:numPr>
         <w:rPr>
           <w:lang w:val="es-419"/>
@@ -800,7 +888,7 @@
         <w:pStyle w:val="ListParagraph"/>
         <w:numPr>
           <w:ilvl w:val="0"/>
-          <w:numId w:val="6"/>
+          <w:numId w:val="1"/>
         </w:numPr>
         <w:rPr>
           <w:lang w:val="es-419"/>
@@ -826,7 +914,7 @@
         <w:pStyle w:val="ListParagraph"/>
         <w:numPr>
           <w:ilvl w:val="0"/>
-          <w:numId w:val="6"/>
+          <w:numId w:val="1"/>
         </w:numPr>
         <w:rPr>
           <w:lang w:val="es-419"/>
@@ -888,7 +976,7 @@
         <w:pStyle w:val="ListParagraph"/>
         <w:numPr>
           <w:ilvl w:val="0"/>
-          <w:numId w:val="6"/>
+          <w:numId w:val="1"/>
         </w:numPr>
         <w:rPr>
           <w:lang w:val="es-419"/>
@@ -914,7 +1002,7 @@
         <w:pStyle w:val="ListParagraph"/>
         <w:numPr>
           <w:ilvl w:val="0"/>
-          <w:numId w:val="6"/>
+          <w:numId w:val="1"/>
         </w:numPr>
         <w:rPr>
           <w:lang w:val="es-419"/>
@@ -940,7 +1028,7 @@
         <w:pStyle w:val="ListParagraph"/>
         <w:numPr>
           <w:ilvl w:val="0"/>
-          <w:numId w:val="6"/>
+          <w:numId w:val="1"/>
         </w:numPr>
         <w:rPr>
           <w:lang w:val="es-419"/>
@@ -966,7 +1054,7 @@
         <w:pStyle w:val="ListParagraph"/>
         <w:numPr>
           <w:ilvl w:val="0"/>
-          <w:numId w:val="6"/>
+          <w:numId w:val="1"/>
         </w:numPr>
         <w:rPr>
           <w:lang w:val="es-419"/>
@@ -992,7 +1080,7 @@
         <w:pStyle w:val="ListParagraph"/>
         <w:numPr>
           <w:ilvl w:val="0"/>
-          <w:numId w:val="6"/>
+          <w:numId w:val="1"/>
         </w:numPr>
         <w:rPr>
           <w:lang w:val="es-419"/>
@@ -1028,25 +1116,7 @@
         <w:rPr>
           <w:lang w:val="es-419"/>
         </w:rPr>
-        <w:t>Son</w:t>
-      </w:r>
-      <w:r>
-        <w:rPr>
-          <w:lang w:val="es-419"/>
-        </w:rPr>
-        <w:t xml:space="preserve"> </w:t>
-      </w:r>
-      <w:r>
-        <w:rPr>
-          <w:lang w:val="es-419"/>
-        </w:rPr>
-        <w:t>aquellos que se encargan de la promoción del consumo, la interfaz entre empresas y usuarios, y las mediciones comerciales</w:t>
-      </w:r>
-      <w:r>
-        <w:rPr>
-          <w:lang w:val="es-419"/>
-        </w:rPr>
-        <w:t>.</w:t>
+        <w:t>Son aquellos que se encargan de la promoción del consumo, la interfaz entre empresas y usuarios, y las mediciones comerciales.</w:t>
       </w:r>
     </w:p>
     <w:p>
@@ -1054,7 +1124,7 @@
         <w:pStyle w:val="ListParagraph"/>
         <w:numPr>
           <w:ilvl w:val="0"/>
-          <w:numId w:val="6"/>
+          <w:numId w:val="1"/>
         </w:numPr>
         <w:rPr>
           <w:lang w:val="es-419"/>
@@ -1080,7 +1150,7 @@
         <w:pStyle w:val="ListParagraph"/>
         <w:numPr>
           <w:ilvl w:val="0"/>
-          <w:numId w:val="6"/>
+          <w:numId w:val="1"/>
         </w:numPr>
         <w:rPr>
           <w:lang w:val="es-419"/>
@@ -1106,8 +1176,11 @@
         <w:pStyle w:val="ListParagraph"/>
         <w:numPr>
           <w:ilvl w:val="0"/>
-          <w:numId w:val="6"/>
+          <w:numId w:val="1"/>
         </w:numPr>
+        <w:spacing w:before="0" w:after="160"/>
+        <w:contextualSpacing/>
+        <w:rPr/>
       </w:pPr>
       <w:r>
         <w:rPr>
@@ -1125,956 +1198,290 @@
       </w:r>
     </w:p>
     <w:sectPr>
+      <w:type w:val="nextPage"/>
       <w:pgSz w:w="11906" w:h="16838"/>
-      <w:pgMar w:top="1417" w:right="1701" w:bottom="1417" w:left="1701" w:header="708" w:footer="708" w:gutter="0"/>
-      <w:pgNumType w:start="1"/>
-      <w:cols w:space="720"/>
+      <w:pgMar w:left="1701" w:right="1701" w:gutter="0" w:header="0" w:top="1417" w:footer="0" w:bottom="1417"/>
+      <w:pgNumType w:start="1" w:fmt="decimal"/>
+      <w:formProt w:val="false"/>
+      <w:textDirection w:val="lrTb"/>
+      <w:docGrid w:type="default" w:linePitch="100" w:charSpace="0"/>
     </w:sectPr>
   </w:body>
 </w:document>
 </file>
 
-<file path=word/endnotes.xml><?xml version="1.0" encoding="utf-8"?>
-<w:endnotes xmlns:wpc="http://schemas.microsoft.com/office/word/2010/wordprocessingCanvas" xmlns:cx="http://schemas.microsoft.com/office/drawing/2014/chartex" xmlns:cx1="http://schemas.microsoft.com/office/drawing/2015/9/8/chartex" xmlns:cx2="http://schemas.microsoft.com/office/drawing/2015/10/21/chartex" xmlns:cx3="http://schemas.microsoft.com/office/drawing/2016/5/9/chartex" xmlns:cx4="http://schemas.microsoft.com/office/drawing/2016/5/10/chartex" xmlns:cx5="http://schemas.microsoft.com/office/drawing/2016/5/11/chartex" xmlns:cx6="http://schemas.microsoft.com/office/drawing/2016/5/12/chartex" xmlns:cx7="http://schemas.microsoft.com/office/drawing/2016/5/13/chartex" xmlns:cx8="http://schemas.microsoft.com/office/drawing/2016/5/14/chartex" xmlns:mc="http://schemas.openxmlformats.org/markup-compatibility/2006" xmlns:aink="http://schemas.microsoft.com/office/drawing/2016/ink" xmlns:am3d="http://schemas.microsoft.com/office/drawing/2017/model3d" xmlns:o="urn:schemas-microsoft-com:office:office" xmlns:oel="http://schemas.microsoft.com/office/2019/extlst" xmlns:r="http://schemas.openxmlformats.org/officeDocument/2006/relationships" xmlns:m="http://schemas.openxmlformats.org/officeDocument/2006/math" xmlns:v="urn:schemas-microsoft-com:vml" xmlns:wp14="http://schemas.microsoft.com/office/word/2010/wordprocessingDrawing" xmlns:wp="http://schemas.openxmlformats.org/drawingml/2006/wordprocessingDrawing" xmlns:w10="urn:schemas-microsoft-com:office:word" xmlns:w="http://schemas.openxmlformats.org/wordprocessingml/2006/main" xmlns:w14="http://schemas.microsoft.com/office/word/2010/wordml" xmlns:w15="http://schemas.microsoft.com/office/word/2012/wordml" xmlns:w16cex="http://schemas.microsoft.com/office/word/2018/wordml/cex" xmlns:w16cid="http://schemas.microsoft.com/office/word/2016/wordml/cid" xmlns:w16="http://schemas.microsoft.com/office/word/2018/wordml" xmlns:w16du="http://schemas.microsoft.com/office/word/2023/wordml/word16du" xmlns:w16sdtdh="http://schemas.microsoft.com/office/word/2020/wordml/sdtdatahash" xmlns:w16sdtfl="http://schemas.microsoft.com/office/word/2024/wordml/sdtformatlock" xmlns:w16se="http://schemas.microsoft.com/office/word/2015/wordml/symex" xmlns:wpg="http://schemas.microsoft.com/office/word/2010/wordprocessingGroup" xmlns:wpi="http://schemas.microsoft.com/office/word/2010/wordprocessingInk" xmlns:wne="http://schemas.microsoft.com/office/word/2006/wordml" xmlns:wps="http://schemas.microsoft.com/office/word/2010/wordprocessingShape" mc:Ignorable="w14 w15 w16se w16cid w16 w16cex w16sdtdh w16sdtfl w16du wp14">
-  <w:endnote w:type="separator" w:id="-1">
-    <w:p>
-      <w:pPr>
-        <w:spacing w:after="0" w:line="240" w:lineRule="auto"/>
-      </w:pPr>
-      <w:r>
-        <w:separator/>
-      </w:r>
-    </w:p>
-  </w:endnote>
-  <w:endnote w:type="continuationSeparator" w:id="0">
-    <w:p>
-      <w:pPr>
-        <w:spacing w:after="0" w:line="240" w:lineRule="auto"/>
-      </w:pPr>
-      <w:r>
-        <w:continuationSeparator/>
-      </w:r>
-    </w:p>
-  </w:endnote>
-</w:endnotes>
-</file>
-
-<file path=word/footnotes.xml><?xml version="1.0" encoding="utf-8"?>
-<w:footnotes xmlns:wpc="http://schemas.microsoft.com/office/word/2010/wordprocessingCanvas" xmlns:cx="http://schemas.microsoft.com/office/drawing/2014/chartex" xmlns:cx1="http://schemas.microsoft.com/office/drawing/2015/9/8/chartex" xmlns:cx2="http://schemas.microsoft.com/office/drawing/2015/10/21/chartex" xmlns:cx3="http://schemas.microsoft.com/office/drawing/2016/5/9/chartex" xmlns:cx4="http://schemas.microsoft.com/office/drawing/2016/5/10/chartex" xmlns:cx5="http://schemas.microsoft.com/office/drawing/2016/5/11/chartex" xmlns:cx6="http://schemas.microsoft.com/office/drawing/2016/5/12/chartex" xmlns:cx7="http://schemas.microsoft.com/office/drawing/2016/5/13/chartex" xmlns:cx8="http://schemas.microsoft.com/office/drawing/2016/5/14/chartex" xmlns:mc="http://schemas.openxmlformats.org/markup-compatibility/2006" xmlns:aink="http://schemas.microsoft.com/office/drawing/2016/ink" xmlns:am3d="http://schemas.microsoft.com/office/drawing/2017/model3d" xmlns:o="urn:schemas-microsoft-com:office:office" xmlns:oel="http://schemas.microsoft.com/office/2019/extlst" xmlns:r="http://schemas.openxmlformats.org/officeDocument/2006/relationships" xmlns:m="http://schemas.openxmlformats.org/officeDocument/2006/math" xmlns:v="urn:schemas-microsoft-com:vml" xmlns:wp14="http://schemas.microsoft.com/office/word/2010/wordprocessingDrawing" xmlns:wp="http://schemas.openxmlformats.org/drawingml/2006/wordprocessingDrawing" xmlns:w10="urn:schemas-microsoft-com:office:word" xmlns:w="http://schemas.openxmlformats.org/wordprocessingml/2006/main" xmlns:w14="http://schemas.microsoft.com/office/word/2010/wordml" xmlns:w15="http://schemas.microsoft.com/office/word/2012/wordml" xmlns:w16cex="http://schemas.microsoft.com/office/word/2018/wordml/cex" xmlns:w16cid="http://schemas.microsoft.com/office/word/2016/wordml/cid" xmlns:w16="http://schemas.microsoft.com/office/word/2018/wordml" xmlns:w16du="http://schemas.microsoft.com/office/word/2023/wordml/word16du" xmlns:w16sdtdh="http://schemas.microsoft.com/office/word/2020/wordml/sdtdatahash" xmlns:w16sdtfl="http://schemas.microsoft.com/office/word/2024/wordml/sdtformatlock" xmlns:w16se="http://schemas.microsoft.com/office/word/2015/wordml/symex" xmlns:wpg="http://schemas.microsoft.com/office/word/2010/wordprocessingGroup" xmlns:wpi="http://schemas.microsoft.com/office/word/2010/wordprocessingInk" xmlns:wne="http://schemas.microsoft.com/office/word/2006/wordml" xmlns:wps="http://schemas.microsoft.com/office/word/2010/wordprocessingShape" mc:Ignorable="w14 w15 w16se w16cid w16 w16cex w16sdtdh w16sdtfl w16du wp14">
-  <w:footnote w:type="separator" w:id="-1">
-    <w:p>
-      <w:pPr>
-        <w:spacing w:after="0" w:line="240" w:lineRule="auto"/>
-      </w:pPr>
-      <w:r>
-        <w:separator/>
-      </w:r>
-    </w:p>
-  </w:footnote>
-  <w:footnote w:type="continuationSeparator" w:id="0">
-    <w:p>
-      <w:pPr>
-        <w:spacing w:after="0" w:line="240" w:lineRule="auto"/>
-      </w:pPr>
-      <w:r>
-        <w:continuationSeparator/>
-      </w:r>
-    </w:p>
-  </w:footnote>
-</w:footnotes>
-</file>
-
 <file path=word/numbering.xml><?xml version="1.0" encoding="utf-8"?>
-<w:numbering xmlns:wpc="http://schemas.microsoft.com/office/word/2010/wordprocessingCanvas" xmlns:cx="http://schemas.microsoft.com/office/drawing/2014/chartex" xmlns:cx1="http://schemas.microsoft.com/office/drawing/2015/9/8/chartex" xmlns:cx2="http://schemas.microsoft.com/office/drawing/2015/10/21/chartex" xmlns:cx3="http://schemas.microsoft.com/office/drawing/2016/5/9/chartex" xmlns:cx4="http://schemas.microsoft.com/office/drawing/2016/5/10/chartex" xmlns:cx5="http://schemas.microsoft.com/office/drawing/2016/5/11/chartex" xmlns:cx6="http://schemas.microsoft.com/office/drawing/2016/5/12/chartex" xmlns:cx7="http://schemas.microsoft.com/office/drawing/2016/5/13/chartex" xmlns:cx8="http://schemas.microsoft.com/office/drawing/2016/5/14/chartex" xmlns:mc="http://schemas.openxmlformats.org/markup-compatibility/2006" xmlns:aink="http://schemas.microsoft.com/office/drawing/2016/ink" xmlns:am3d="http://schemas.microsoft.com/office/drawing/2017/model3d" xmlns:o="urn:schemas-microsoft-com:office:office" xmlns:oel="http://schemas.microsoft.com/office/2019/extlst" xmlns:r="http://schemas.openxmlformats.org/officeDocument/2006/relationships" xmlns:m="http://schemas.openxmlformats.org/officeDocument/2006/math" xmlns:v="urn:schemas-microsoft-com:vml" xmlns:wp14="http://schemas.microsoft.com/office/word/2010/wordprocessingDrawing" xmlns:wp="http://schemas.openxmlformats.org/drawingml/2006/wordprocessingDrawing" xmlns:w10="urn:schemas-microsoft-com:office:word" xmlns:w="http://schemas.openxmlformats.org/wordprocessingml/2006/main" xmlns:w14="http://schemas.microsoft.com/office/word/2010/wordml" xmlns:w15="http://schemas.microsoft.com/office/word/2012/wordml" xmlns:w16cex="http://schemas.microsoft.com/office/word/2018/wordml/cex" xmlns:w16cid="http://schemas.microsoft.com/office/word/2016/wordml/cid" xmlns:w16="http://schemas.microsoft.com/office/word/2018/wordml" xmlns:w16du="http://schemas.microsoft.com/office/word/2023/wordml/word16du" xmlns:w16sdtdh="http://schemas.microsoft.com/office/word/2020/wordml/sdtdatahash" xmlns:w16sdtfl="http://schemas.microsoft.com/office/word/2024/wordml/sdtformatlock" xmlns:w16se="http://schemas.microsoft.com/office/word/2015/wordml/symex" xmlns:wpg="http://schemas.microsoft.com/office/word/2010/wordprocessingGroup" xmlns:wpi="http://schemas.microsoft.com/office/word/2010/wordprocessingInk" xmlns:wne="http://schemas.microsoft.com/office/word/2006/wordml" xmlns:wps="http://schemas.microsoft.com/office/word/2010/wordprocessingShape" mc:Ignorable="w14 w15 w16se w16cid w16 w16cex w16sdtdh w16sdtfl w16du wp14">
-  <w:abstractNum w:abstractNumId="0" w15:restartNumberingAfterBreak="0">
-    <w:nsid w:val="166729EE"/>
-    <w:multiLevelType w:val="hybridMultilevel"/>
-    <w:tmpl w:val="0D4C58AC"/>
-    <w:lvl w:ilvl="0" w:tplc="68087508">
+<w:numbering xmlns:w="http://schemas.openxmlformats.org/wordprocessingml/2006/main" xmlns:o="urn:schemas-microsoft-com:office:office" xmlns:r="http://schemas.openxmlformats.org/officeDocument/2006/relationships" xmlns:v="urn:schemas-microsoft-com:vml" xmlns:mc="http://schemas.openxmlformats.org/markup-compatibility/2006" xmlns:w14="http://schemas.microsoft.com/office/word/2010/wordml" mc:Ignorable="w14">
+  <w:abstractNum w:abstractNumId="1">
+    <w:lvl w:ilvl="0">
       <w:numFmt w:val="bullet"/>
       <w:lvlText w:val="-"/>
       <w:lvlJc w:val="left"/>
       <w:pPr>
+        <w:tabs>
+          <w:tab w:val="num" w:pos="0"/>
+        </w:tabs>
         <w:ind w:left="720" w:hanging="360"/>
       </w:pPr>
       <w:rPr>
-        <w:rFonts w:ascii="Calibri" w:eastAsia="Calibri" w:hAnsi="Calibri" w:cs="Calibri" w:hint="default"/>
+        <w:rFonts w:ascii="Calibri" w:hAnsi="Calibri" w:cs="Calibri" w:hint="default"/>
       </w:rPr>
     </w:lvl>
-    <w:lvl w:ilvl="1" w:tplc="580A0003" w:tentative="1">
+    <w:lvl w:ilvl="1">
       <w:start w:val="1"/>
       <w:numFmt w:val="bullet"/>
       <w:lvlText w:val="o"/>
       <w:lvlJc w:val="left"/>
       <w:pPr>
+        <w:tabs>
+          <w:tab w:val="num" w:pos="0"/>
+        </w:tabs>
         <w:ind w:left="1440" w:hanging="360"/>
       </w:pPr>
       <w:rPr>
         <w:rFonts w:ascii="Courier New" w:hAnsi="Courier New" w:cs="Courier New" w:hint="default"/>
       </w:rPr>
     </w:lvl>
-    <w:lvl w:ilvl="2" w:tplc="580A0005" w:tentative="1">
+    <w:lvl w:ilvl="2">
       <w:start w:val="1"/>
       <w:numFmt w:val="bullet"/>
       <w:lvlText w:val=""/>
       <w:lvlJc w:val="left"/>
       <w:pPr>
+        <w:tabs>
+          <w:tab w:val="num" w:pos="0"/>
+        </w:tabs>
         <w:ind w:left="2160" w:hanging="360"/>
       </w:pPr>
       <w:rPr>
-        <w:rFonts w:ascii="Wingdings" w:hAnsi="Wingdings" w:hint="default"/>
+        <w:rFonts w:ascii="Wingdings" w:hAnsi="Wingdings" w:cs="Wingdings" w:hint="default"/>
       </w:rPr>
     </w:lvl>
-    <w:lvl w:ilvl="3" w:tplc="580A0001" w:tentative="1">
+    <w:lvl w:ilvl="3">
       <w:start w:val="1"/>
       <w:numFmt w:val="bullet"/>
       <w:lvlText w:val=""/>
       <w:lvlJc w:val="left"/>
       <w:pPr>
+        <w:tabs>
+          <w:tab w:val="num" w:pos="0"/>
+        </w:tabs>
         <w:ind w:left="2880" w:hanging="360"/>
       </w:pPr>
       <w:rPr>
-        <w:rFonts w:ascii="Symbol" w:hAnsi="Symbol" w:hint="default"/>
+        <w:rFonts w:ascii="Symbol" w:hAnsi="Symbol" w:cs="Symbol" w:hint="default"/>
       </w:rPr>
     </w:lvl>
-    <w:lvl w:ilvl="4" w:tplc="580A0003" w:tentative="1">
+    <w:lvl w:ilvl="4">
       <w:start w:val="1"/>
       <w:numFmt w:val="bullet"/>
       <w:lvlText w:val="o"/>
       <w:lvlJc w:val="left"/>
       <w:pPr>
+        <w:tabs>
+          <w:tab w:val="num" w:pos="0"/>
+        </w:tabs>
         <w:ind w:left="3600" w:hanging="360"/>
       </w:pPr>
       <w:rPr>
         <w:rFonts w:ascii="Courier New" w:hAnsi="Courier New" w:cs="Courier New" w:hint="default"/>
       </w:rPr>
     </w:lvl>
-    <w:lvl w:ilvl="5" w:tplc="580A0005" w:tentative="1">
+    <w:lvl w:ilvl="5">
       <w:start w:val="1"/>
       <w:numFmt w:val="bullet"/>
       <w:lvlText w:val=""/>
       <w:lvlJc w:val="left"/>
       <w:pPr>
+        <w:tabs>
+          <w:tab w:val="num" w:pos="0"/>
+        </w:tabs>
         <w:ind w:left="4320" w:hanging="360"/>
       </w:pPr>
       <w:rPr>
-        <w:rFonts w:ascii="Wingdings" w:hAnsi="Wingdings" w:hint="default"/>
+        <w:rFonts w:ascii="Wingdings" w:hAnsi="Wingdings" w:cs="Wingdings" w:hint="default"/>
       </w:rPr>
     </w:lvl>
-    <w:lvl w:ilvl="6" w:tplc="580A0001" w:tentative="1">
+    <w:lvl w:ilvl="6">
       <w:start w:val="1"/>
       <w:numFmt w:val="bullet"/>
       <w:lvlText w:val=""/>
       <w:lvlJc w:val="left"/>
       <w:pPr>
+        <w:tabs>
+          <w:tab w:val="num" w:pos="0"/>
+        </w:tabs>
         <w:ind w:left="5040" w:hanging="360"/>
       </w:pPr>
       <w:rPr>
-        <w:rFonts w:ascii="Symbol" w:hAnsi="Symbol" w:hint="default"/>
+        <w:rFonts w:ascii="Symbol" w:hAnsi="Symbol" w:cs="Symbol" w:hint="default"/>
       </w:rPr>
     </w:lvl>
-    <w:lvl w:ilvl="7" w:tplc="580A0003" w:tentative="1">
+    <w:lvl w:ilvl="7">
       <w:start w:val="1"/>
       <w:numFmt w:val="bullet"/>
       <w:lvlText w:val="o"/>
       <w:lvlJc w:val="left"/>
       <w:pPr>
+        <w:tabs>
+          <w:tab w:val="num" w:pos="0"/>
+        </w:tabs>
         <w:ind w:left="5760" w:hanging="360"/>
       </w:pPr>
       <w:rPr>
         <w:rFonts w:ascii="Courier New" w:hAnsi="Courier New" w:cs="Courier New" w:hint="default"/>
       </w:rPr>
     </w:lvl>
-    <w:lvl w:ilvl="8" w:tplc="580A0005" w:tentative="1">
+    <w:lvl w:ilvl="8">
       <w:start w:val="1"/>
       <w:numFmt w:val="bullet"/>
       <w:lvlText w:val=""/>
       <w:lvlJc w:val="left"/>
       <w:pPr>
+        <w:tabs>
+          <w:tab w:val="num" w:pos="0"/>
+        </w:tabs>
         <w:ind w:left="6480" w:hanging="360"/>
       </w:pPr>
       <w:rPr>
-        <w:rFonts w:ascii="Wingdings" w:hAnsi="Wingdings" w:hint="default"/>
+        <w:rFonts w:ascii="Wingdings" w:hAnsi="Wingdings" w:cs="Wingdings" w:hint="default"/>
       </w:rPr>
     </w:lvl>
   </w:abstractNum>
-  <w:abstractNum w:abstractNumId="1" w15:restartNumberingAfterBreak="0">
-    <w:nsid w:val="1E4C0AD4"/>
-    <w:multiLevelType w:val="hybridMultilevel"/>
-    <w:tmpl w:val="21342504"/>
-    <w:lvl w:ilvl="0" w:tplc="580A0001">
+  <w:abstractNum w:abstractNumId="2">
+    <w:lvl w:ilvl="0">
       <w:start w:val="1"/>
-      <w:numFmt w:val="bullet"/>
-      <w:lvlText w:val=""/>
+      <w:numFmt w:val="none"/>
+      <w:suff w:val="nothing"/>
+      <w:lvlText w:val=""/>
       <w:lvlJc w:val="left"/>
       <w:pPr>
-        <w:ind w:left="720" w:hanging="360"/>
-      </w:pPr>
-      <w:rPr>
-        <w:rFonts w:ascii="Symbol" w:hAnsi="Symbol" w:hint="default"/>
-      </w:rPr>
+        <w:tabs>
+          <w:tab w:val="num" w:pos="0"/>
+        </w:tabs>
+        <w:ind w:left="0" w:hanging="0"/>
+      </w:pPr>
     </w:lvl>
-    <w:lvl w:ilvl="1" w:tplc="580A0003" w:tentative="1">
+    <w:lvl w:ilvl="1">
       <w:start w:val="1"/>
-      <w:numFmt w:val="bullet"/>
-      <w:lvlText w:val="o"/>
+      <w:numFmt w:val="none"/>
+      <w:suff w:val="nothing"/>
+      <w:lvlText w:val=""/>
       <w:lvlJc w:val="left"/>
       <w:pPr>
-        <w:ind w:left="1440" w:hanging="360"/>
-      </w:pPr>
-      <w:rPr>
-        <w:rFonts w:ascii="Courier New" w:hAnsi="Courier New" w:cs="Courier New" w:hint="default"/>
-      </w:rPr>
+        <w:tabs>
+          <w:tab w:val="num" w:pos="0"/>
+        </w:tabs>
+        <w:ind w:left="0" w:hanging="0"/>
+      </w:pPr>
     </w:lvl>
-    <w:lvl w:ilvl="2" w:tplc="580A0005" w:tentative="1">
+    <w:lvl w:ilvl="2">
       <w:start w:val="1"/>
-      <w:numFmt w:val="bullet"/>
-      <w:lvlText w:val=""/>
+      <w:numFmt w:val="none"/>
+      <w:suff w:val="nothing"/>
+      <w:lvlText w:val=""/>
       <w:lvlJc w:val="left"/>
       <w:pPr>
-        <w:ind w:left="2160" w:hanging="360"/>
-      </w:pPr>
-      <w:rPr>
-        <w:rFonts w:ascii="Wingdings" w:hAnsi="Wingdings" w:hint="default"/>
-      </w:rPr>
+        <w:tabs>
+          <w:tab w:val="num" w:pos="0"/>
+        </w:tabs>
+        <w:ind w:left="0" w:hanging="0"/>
+      </w:pPr>
     </w:lvl>
-    <w:lvl w:ilvl="3" w:tplc="580A0001" w:tentative="1">
+    <w:lvl w:ilvl="3">
       <w:start w:val="1"/>
-      <w:numFmt w:val="bullet"/>
-      <w:lvlText w:val=""/>
+      <w:numFmt w:val="none"/>
+      <w:suff w:val="nothing"/>
+      <w:lvlText w:val=""/>
       <w:lvlJc w:val="left"/>
       <w:pPr>
-        <w:ind w:left="2880" w:hanging="360"/>
-      </w:pPr>
-      <w:rPr>
-        <w:rFonts w:ascii="Symbol" w:hAnsi="Symbol" w:hint="default"/>
-      </w:rPr>
+        <w:tabs>
+          <w:tab w:val="num" w:pos="0"/>
+        </w:tabs>
+        <w:ind w:left="0" w:hanging="0"/>
+      </w:pPr>
     </w:lvl>
-    <w:lvl w:ilvl="4" w:tplc="580A0003" w:tentative="1">
+    <w:lvl w:ilvl="4">
       <w:start w:val="1"/>
-      <w:numFmt w:val="bullet"/>
-      <w:lvlText w:val="o"/>
+      <w:numFmt w:val="none"/>
+      <w:suff w:val="nothing"/>
+      <w:lvlText w:val=""/>
       <w:lvlJc w:val="left"/>
       <w:pPr>
-        <w:ind w:left="3600" w:hanging="360"/>
-      </w:pPr>
-      <w:rPr>
-        <w:rFonts w:ascii="Courier New" w:hAnsi="Courier New" w:cs="Courier New" w:hint="default"/>
-      </w:rPr>
+        <w:tabs>
+          <w:tab w:val="num" w:pos="0"/>
+        </w:tabs>
+        <w:ind w:left="0" w:hanging="0"/>
+      </w:pPr>
     </w:lvl>
-    <w:lvl w:ilvl="5" w:tplc="580A0005" w:tentative="1">
+    <w:lvl w:ilvl="5">
       <w:start w:val="1"/>
-      <w:numFmt w:val="bullet"/>
-      <w:lvlText w:val=""/>
+      <w:numFmt w:val="none"/>
+      <w:suff w:val="nothing"/>
+      <w:lvlText w:val=""/>
       <w:lvlJc w:val="left"/>
       <w:pPr>
-        <w:ind w:left="4320" w:hanging="360"/>
-      </w:pPr>
-      <w:rPr>
-        <w:rFonts w:ascii="Wingdings" w:hAnsi="Wingdings" w:hint="default"/>
-      </w:rPr>
+        <w:tabs>
+          <w:tab w:val="num" w:pos="0"/>
+        </w:tabs>
+        <w:ind w:left="0" w:hanging="0"/>
+      </w:pPr>
     </w:lvl>
-    <w:lvl w:ilvl="6" w:tplc="580A0001" w:tentative="1">
+    <w:lvl w:ilvl="6">
       <w:start w:val="1"/>
-      <w:numFmt w:val="bullet"/>
-      <w:lvlText w:val=""/>
+      <w:numFmt w:val="none"/>
+      <w:suff w:val="nothing"/>
+      <w:lvlText w:val=""/>
       <w:lvlJc w:val="left"/>
       <w:pPr>
-        <w:ind w:left="5040" w:hanging="360"/>
-      </w:pPr>
-      <w:rPr>
-        <w:rFonts w:ascii="Symbol" w:hAnsi="Symbol" w:hint="default"/>
-      </w:rPr>
+        <w:tabs>
+          <w:tab w:val="num" w:pos="0"/>
+        </w:tabs>
+        <w:ind w:left="0" w:hanging="0"/>
+      </w:pPr>
     </w:lvl>
-    <w:lvl w:ilvl="7" w:tplc="580A0003" w:tentative="1">
+    <w:lvl w:ilvl="7">
       <w:start w:val="1"/>
-      <w:numFmt w:val="bullet"/>
-      <w:lvlText w:val="o"/>
+      <w:numFmt w:val="none"/>
+      <w:suff w:val="nothing"/>
+      <w:lvlText w:val=""/>
       <w:lvlJc w:val="left"/>
       <w:pPr>
-        <w:ind w:left="5760" w:hanging="360"/>
-      </w:pPr>
-      <w:rPr>
-        <w:rFonts w:ascii="Courier New" w:hAnsi="Courier New" w:cs="Courier New" w:hint="default"/>
-      </w:rPr>
+        <w:tabs>
+          <w:tab w:val="num" w:pos="0"/>
+        </w:tabs>
+        <w:ind w:left="0" w:hanging="0"/>
+      </w:pPr>
     </w:lvl>
-    <w:lvl w:ilvl="8" w:tplc="580A0005" w:tentative="1">
+    <w:lvl w:ilvl="8">
       <w:start w:val="1"/>
-      <w:numFmt w:val="bullet"/>
-      <w:lvlText w:val=""/>
+      <w:numFmt w:val="none"/>
+      <w:suff w:val="nothing"/>
+      <w:lvlText w:val=""/>
       <w:lvlJc w:val="left"/>
       <w:pPr>
-        <w:ind w:left="6480" w:hanging="360"/>
-      </w:pPr>
-      <w:rPr>
-        <w:rFonts w:ascii="Wingdings" w:hAnsi="Wingdings" w:hint="default"/>
-      </w:rPr>
+        <w:tabs>
+          <w:tab w:val="num" w:pos="0"/>
+        </w:tabs>
+        <w:ind w:left="0" w:hanging="0"/>
+      </w:pPr>
     </w:lvl>
   </w:abstractNum>
-  <w:abstractNum w:abstractNumId="2" w15:restartNumberingAfterBreak="0">
-    <w:nsid w:val="28464F67"/>
-    <w:multiLevelType w:val="multilevel"/>
-    <w:tmpl w:val="AC90B6DA"/>
-    <w:lvl w:ilvl="0">
-      <w:start w:val="1"/>
-      <w:numFmt w:val="bullet"/>
-      <w:lvlText w:val=""/>
-      <w:lvlJc w:val="left"/>
-      <w:pPr>
-        <w:tabs>
-          <w:tab w:val="num" w:pos="720"/>
-        </w:tabs>
-        <w:ind w:left="720" w:hanging="360"/>
-      </w:pPr>
-      <w:rPr>
-        <w:rFonts w:ascii="Symbol" w:hAnsi="Symbol" w:hint="default"/>
-        <w:sz w:val="20"/>
-      </w:rPr>
-    </w:lvl>
-    <w:lvl w:ilvl="1" w:tentative="1">
-      <w:start w:val="1"/>
-      <w:numFmt w:val="bullet"/>
-      <w:lvlText w:val=""/>
-      <w:lvlJc w:val="left"/>
-      <w:pPr>
-        <w:tabs>
-          <w:tab w:val="num" w:pos="1440"/>
-        </w:tabs>
-        <w:ind w:left="1440" w:hanging="360"/>
-      </w:pPr>
-      <w:rPr>
-        <w:rFonts w:ascii="Symbol" w:hAnsi="Symbol" w:hint="default"/>
-        <w:sz w:val="20"/>
-      </w:rPr>
-    </w:lvl>
-    <w:lvl w:ilvl="2" w:tentative="1">
-      <w:start w:val="1"/>
-      <w:numFmt w:val="bullet"/>
-      <w:lvlText w:val=""/>
-      <w:lvlJc w:val="left"/>
-      <w:pPr>
-        <w:tabs>
-          <w:tab w:val="num" w:pos="2160"/>
-        </w:tabs>
-        <w:ind w:left="2160" w:hanging="360"/>
-      </w:pPr>
-      <w:rPr>
-        <w:rFonts w:ascii="Symbol" w:hAnsi="Symbol" w:hint="default"/>
-        <w:sz w:val="20"/>
-      </w:rPr>
-    </w:lvl>
-    <w:lvl w:ilvl="3" w:tentative="1">
-      <w:start w:val="1"/>
-      <w:numFmt w:val="bullet"/>
-      <w:lvlText w:val=""/>
-      <w:lvlJc w:val="left"/>
-      <w:pPr>
-        <w:tabs>
-          <w:tab w:val="num" w:pos="2880"/>
-        </w:tabs>
-        <w:ind w:left="2880" w:hanging="360"/>
-      </w:pPr>
-      <w:rPr>
-        <w:rFonts w:ascii="Symbol" w:hAnsi="Symbol" w:hint="default"/>
-        <w:sz w:val="20"/>
-      </w:rPr>
-    </w:lvl>
-    <w:lvl w:ilvl="4" w:tentative="1">
-      <w:start w:val="1"/>
-      <w:numFmt w:val="bullet"/>
-      <w:lvlText w:val=""/>
-      <w:lvlJc w:val="left"/>
-      <w:pPr>
-        <w:tabs>
-          <w:tab w:val="num" w:pos="3600"/>
-        </w:tabs>
-        <w:ind w:left="3600" w:hanging="360"/>
-      </w:pPr>
-      <w:rPr>
-        <w:rFonts w:ascii="Symbol" w:hAnsi="Symbol" w:hint="default"/>
-        <w:sz w:val="20"/>
-      </w:rPr>
-    </w:lvl>
-    <w:lvl w:ilvl="5" w:tentative="1">
-      <w:start w:val="1"/>
-      <w:numFmt w:val="bullet"/>
-      <w:lvlText w:val=""/>
-      <w:lvlJc w:val="left"/>
-      <w:pPr>
-        <w:tabs>
-          <w:tab w:val="num" w:pos="4320"/>
-        </w:tabs>
-        <w:ind w:left="4320" w:hanging="360"/>
-      </w:pPr>
-      <w:rPr>
-        <w:rFonts w:ascii="Symbol" w:hAnsi="Symbol" w:hint="default"/>
-        <w:sz w:val="20"/>
-      </w:rPr>
-    </w:lvl>
-    <w:lvl w:ilvl="6" w:tentative="1">
-      <w:start w:val="1"/>
-      <w:numFmt w:val="bullet"/>
-      <w:lvlText w:val=""/>
-      <w:lvlJc w:val="left"/>
-      <w:pPr>
-        <w:tabs>
-          <w:tab w:val="num" w:pos="5040"/>
-        </w:tabs>
-        <w:ind w:left="5040" w:hanging="360"/>
-      </w:pPr>
-      <w:rPr>
-        <w:rFonts w:ascii="Symbol" w:hAnsi="Symbol" w:hint="default"/>
-        <w:sz w:val="20"/>
-      </w:rPr>
-    </w:lvl>
-    <w:lvl w:ilvl="7" w:tentative="1">
-      <w:start w:val="1"/>
-      <w:numFmt w:val="bullet"/>
-      <w:lvlText w:val=""/>
-      <w:lvlJc w:val="left"/>
-      <w:pPr>
-        <w:tabs>
-          <w:tab w:val="num" w:pos="5760"/>
-        </w:tabs>
-        <w:ind w:left="5760" w:hanging="360"/>
-      </w:pPr>
-      <w:rPr>
-        <w:rFonts w:ascii="Symbol" w:hAnsi="Symbol" w:hint="default"/>
-        <w:sz w:val="20"/>
-      </w:rPr>
-    </w:lvl>
-    <w:lvl w:ilvl="8" w:tentative="1">
-      <w:start w:val="1"/>
-      <w:numFmt w:val="bullet"/>
-      <w:lvlText w:val=""/>
-      <w:lvlJc w:val="left"/>
-      <w:pPr>
-        <w:tabs>
-          <w:tab w:val="num" w:pos="6480"/>
-        </w:tabs>
-        <w:ind w:left="6480" w:hanging="360"/>
-      </w:pPr>
-      <w:rPr>
-        <w:rFonts w:ascii="Symbol" w:hAnsi="Symbol" w:hint="default"/>
-        <w:sz w:val="20"/>
-      </w:rPr>
-    </w:lvl>
-  </w:abstractNum>
-  <w:abstractNum w:abstractNumId="3" w15:restartNumberingAfterBreak="0">
-    <w:nsid w:val="45E40F06"/>
-    <w:multiLevelType w:val="multilevel"/>
-    <w:tmpl w:val="210061EA"/>
-    <w:lvl w:ilvl="0">
-      <w:start w:val="1"/>
-      <w:numFmt w:val="bullet"/>
-      <w:lvlText w:val=""/>
-      <w:lvlJc w:val="left"/>
-      <w:pPr>
-        <w:tabs>
-          <w:tab w:val="num" w:pos="720"/>
-        </w:tabs>
-        <w:ind w:left="720" w:hanging="360"/>
-      </w:pPr>
-      <w:rPr>
-        <w:rFonts w:ascii="Symbol" w:hAnsi="Symbol" w:hint="default"/>
-        <w:sz w:val="20"/>
-      </w:rPr>
-    </w:lvl>
-    <w:lvl w:ilvl="1" w:tentative="1">
-      <w:start w:val="1"/>
-      <w:numFmt w:val="bullet"/>
-      <w:lvlText w:val=""/>
-      <w:lvlJc w:val="left"/>
-      <w:pPr>
-        <w:tabs>
-          <w:tab w:val="num" w:pos="1440"/>
-        </w:tabs>
-        <w:ind w:left="1440" w:hanging="360"/>
-      </w:pPr>
-      <w:rPr>
-        <w:rFonts w:ascii="Symbol" w:hAnsi="Symbol" w:hint="default"/>
-        <w:sz w:val="20"/>
-      </w:rPr>
-    </w:lvl>
-    <w:lvl w:ilvl="2" w:tentative="1">
-      <w:start w:val="1"/>
-      <w:numFmt w:val="bullet"/>
-      <w:lvlText w:val=""/>
-      <w:lvlJc w:val="left"/>
-      <w:pPr>
-        <w:tabs>
-          <w:tab w:val="num" w:pos="2160"/>
-        </w:tabs>
-        <w:ind w:left="2160" w:hanging="360"/>
-      </w:pPr>
-      <w:rPr>
-        <w:rFonts w:ascii="Symbol" w:hAnsi="Symbol" w:hint="default"/>
-        <w:sz w:val="20"/>
-      </w:rPr>
-    </w:lvl>
-    <w:lvl w:ilvl="3" w:tentative="1">
-      <w:start w:val="1"/>
-      <w:numFmt w:val="bullet"/>
-      <w:lvlText w:val=""/>
-      <w:lvlJc w:val="left"/>
-      <w:pPr>
-        <w:tabs>
-          <w:tab w:val="num" w:pos="2880"/>
-        </w:tabs>
-        <w:ind w:left="2880" w:hanging="360"/>
-      </w:pPr>
-      <w:rPr>
-        <w:rFonts w:ascii="Symbol" w:hAnsi="Symbol" w:hint="default"/>
-        <w:sz w:val="20"/>
-      </w:rPr>
-    </w:lvl>
-    <w:lvl w:ilvl="4" w:tentative="1">
-      <w:start w:val="1"/>
-      <w:numFmt w:val="bullet"/>
-      <w:lvlText w:val=""/>
-      <w:lvlJc w:val="left"/>
-      <w:pPr>
-        <w:tabs>
-          <w:tab w:val="num" w:pos="3600"/>
-        </w:tabs>
-        <w:ind w:left="3600" w:hanging="360"/>
-      </w:pPr>
-      <w:rPr>
-        <w:rFonts w:ascii="Symbol" w:hAnsi="Symbol" w:hint="default"/>
-        <w:sz w:val="20"/>
-      </w:rPr>
-    </w:lvl>
-    <w:lvl w:ilvl="5" w:tentative="1">
-      <w:start w:val="1"/>
-      <w:numFmt w:val="bullet"/>
-      <w:lvlText w:val=""/>
-      <w:lvlJc w:val="left"/>
-      <w:pPr>
-        <w:tabs>
-          <w:tab w:val="num" w:pos="4320"/>
-        </w:tabs>
-        <w:ind w:left="4320" w:hanging="360"/>
-      </w:pPr>
-      <w:rPr>
-        <w:rFonts w:ascii="Symbol" w:hAnsi="Symbol" w:hint="default"/>
-        <w:sz w:val="20"/>
-      </w:rPr>
-    </w:lvl>
-    <w:lvl w:ilvl="6" w:tentative="1">
-      <w:start w:val="1"/>
-      <w:numFmt w:val="bullet"/>
-      <w:lvlText w:val=""/>
-      <w:lvlJc w:val="left"/>
-      <w:pPr>
-        <w:tabs>
-          <w:tab w:val="num" w:pos="5040"/>
-        </w:tabs>
-        <w:ind w:left="5040" w:hanging="360"/>
-      </w:pPr>
-      <w:rPr>
-        <w:rFonts w:ascii="Symbol" w:hAnsi="Symbol" w:hint="default"/>
-        <w:sz w:val="20"/>
-      </w:rPr>
-    </w:lvl>
-    <w:lvl w:ilvl="7" w:tentative="1">
-      <w:start w:val="1"/>
-      <w:numFmt w:val="bullet"/>
-      <w:lvlText w:val=""/>
-      <w:lvlJc w:val="left"/>
-      <w:pPr>
-        <w:tabs>
-          <w:tab w:val="num" w:pos="5760"/>
-        </w:tabs>
-        <w:ind w:left="5760" w:hanging="360"/>
-      </w:pPr>
-      <w:rPr>
-        <w:rFonts w:ascii="Symbol" w:hAnsi="Symbol" w:hint="default"/>
-        <w:sz w:val="20"/>
-      </w:rPr>
-    </w:lvl>
-    <w:lvl w:ilvl="8" w:tentative="1">
-      <w:start w:val="1"/>
-      <w:numFmt w:val="bullet"/>
-      <w:lvlText w:val=""/>
-      <w:lvlJc w:val="left"/>
-      <w:pPr>
-        <w:tabs>
-          <w:tab w:val="num" w:pos="6480"/>
-        </w:tabs>
-        <w:ind w:left="6480" w:hanging="360"/>
-      </w:pPr>
-      <w:rPr>
-        <w:rFonts w:ascii="Symbol" w:hAnsi="Symbol" w:hint="default"/>
-        <w:sz w:val="20"/>
-      </w:rPr>
-    </w:lvl>
-  </w:abstractNum>
-  <w:abstractNum w:abstractNumId="4" w15:restartNumberingAfterBreak="0">
-    <w:nsid w:val="57354978"/>
-    <w:multiLevelType w:val="hybridMultilevel"/>
-    <w:tmpl w:val="79785BE8"/>
-    <w:lvl w:ilvl="0" w:tplc="CA0A755A">
-      <w:numFmt w:val="bullet"/>
-      <w:lvlText w:val="-"/>
-      <w:lvlJc w:val="left"/>
-      <w:pPr>
-        <w:ind w:left="720" w:hanging="360"/>
-      </w:pPr>
-      <w:rPr>
-        <w:rFonts w:ascii="Arial" w:eastAsia="Calibri" w:hAnsi="Arial" w:cs="Arial" w:hint="default"/>
-      </w:rPr>
-    </w:lvl>
-    <w:lvl w:ilvl="1" w:tplc="580A0003" w:tentative="1">
-      <w:start w:val="1"/>
-      <w:numFmt w:val="bullet"/>
-      <w:lvlText w:val="o"/>
-      <w:lvlJc w:val="left"/>
-      <w:pPr>
-        <w:ind w:left="1440" w:hanging="360"/>
-      </w:pPr>
-      <w:rPr>
-        <w:rFonts w:ascii="Courier New" w:hAnsi="Courier New" w:cs="Courier New" w:hint="default"/>
-      </w:rPr>
-    </w:lvl>
-    <w:lvl w:ilvl="2" w:tplc="580A0005" w:tentative="1">
-      <w:start w:val="1"/>
-      <w:numFmt w:val="bullet"/>
-      <w:lvlText w:val=""/>
-      <w:lvlJc w:val="left"/>
-      <w:pPr>
-        <w:ind w:left="2160" w:hanging="360"/>
-      </w:pPr>
-      <w:rPr>
-        <w:rFonts w:ascii="Wingdings" w:hAnsi="Wingdings" w:hint="default"/>
-      </w:rPr>
-    </w:lvl>
-    <w:lvl w:ilvl="3" w:tplc="580A0001" w:tentative="1">
-      <w:start w:val="1"/>
-      <w:numFmt w:val="bullet"/>
-      <w:lvlText w:val=""/>
-      <w:lvlJc w:val="left"/>
-      <w:pPr>
-        <w:ind w:left="2880" w:hanging="360"/>
-      </w:pPr>
-      <w:rPr>
-        <w:rFonts w:ascii="Symbol" w:hAnsi="Symbol" w:hint="default"/>
-      </w:rPr>
-    </w:lvl>
-    <w:lvl w:ilvl="4" w:tplc="580A0003" w:tentative="1">
-      <w:start w:val="1"/>
-      <w:numFmt w:val="bullet"/>
-      <w:lvlText w:val="o"/>
-      <w:lvlJc w:val="left"/>
-      <w:pPr>
-        <w:ind w:left="3600" w:hanging="360"/>
-      </w:pPr>
-      <w:rPr>
-        <w:rFonts w:ascii="Courier New" w:hAnsi="Courier New" w:cs="Courier New" w:hint="default"/>
-      </w:rPr>
-    </w:lvl>
-    <w:lvl w:ilvl="5" w:tplc="580A0005" w:tentative="1">
-      <w:start w:val="1"/>
-      <w:numFmt w:val="bullet"/>
-      <w:lvlText w:val=""/>
-      <w:lvlJc w:val="left"/>
-      <w:pPr>
-        <w:ind w:left="4320" w:hanging="360"/>
-      </w:pPr>
-      <w:rPr>
-        <w:rFonts w:ascii="Wingdings" w:hAnsi="Wingdings" w:hint="default"/>
-      </w:rPr>
-    </w:lvl>
-    <w:lvl w:ilvl="6" w:tplc="580A0001" w:tentative="1">
-      <w:start w:val="1"/>
-      <w:numFmt w:val="bullet"/>
-      <w:lvlText w:val=""/>
-      <w:lvlJc w:val="left"/>
-      <w:pPr>
-        <w:ind w:left="5040" w:hanging="360"/>
-      </w:pPr>
-      <w:rPr>
-        <w:rFonts w:ascii="Symbol" w:hAnsi="Symbol" w:hint="default"/>
-      </w:rPr>
-    </w:lvl>
-    <w:lvl w:ilvl="7" w:tplc="580A0003" w:tentative="1">
-      <w:start w:val="1"/>
-      <w:numFmt w:val="bullet"/>
-      <w:lvlText w:val="o"/>
-      <w:lvlJc w:val="left"/>
-      <w:pPr>
-        <w:ind w:left="5760" w:hanging="360"/>
-      </w:pPr>
-      <w:rPr>
-        <w:rFonts w:ascii="Courier New" w:hAnsi="Courier New" w:cs="Courier New" w:hint="default"/>
-      </w:rPr>
-    </w:lvl>
-    <w:lvl w:ilvl="8" w:tplc="580A0005" w:tentative="1">
-      <w:start w:val="1"/>
-      <w:numFmt w:val="bullet"/>
-      <w:lvlText w:val=""/>
-      <w:lvlJc w:val="left"/>
-      <w:pPr>
-        <w:ind w:left="6480" w:hanging="360"/>
-      </w:pPr>
-      <w:rPr>
-        <w:rFonts w:ascii="Wingdings" w:hAnsi="Wingdings" w:hint="default"/>
-      </w:rPr>
-    </w:lvl>
-  </w:abstractNum>
-  <w:abstractNum w:abstractNumId="5" w15:restartNumberingAfterBreak="0">
-    <w:nsid w:val="6E77167C"/>
-    <w:multiLevelType w:val="hybridMultilevel"/>
-    <w:tmpl w:val="29702A38"/>
-    <w:lvl w:ilvl="0" w:tplc="A6208552">
-      <w:numFmt w:val="bullet"/>
-      <w:lvlText w:val="-"/>
-      <w:lvlJc w:val="left"/>
-      <w:pPr>
-        <w:ind w:left="720" w:hanging="360"/>
-      </w:pPr>
-      <w:rPr>
-        <w:rFonts w:ascii="Calibri" w:eastAsia="Calibri" w:hAnsi="Calibri" w:cs="Calibri" w:hint="default"/>
-      </w:rPr>
-    </w:lvl>
-    <w:lvl w:ilvl="1" w:tplc="580A0003" w:tentative="1">
-      <w:start w:val="1"/>
-      <w:numFmt w:val="bullet"/>
-      <w:lvlText w:val="o"/>
-      <w:lvlJc w:val="left"/>
-      <w:pPr>
-        <w:ind w:left="1440" w:hanging="360"/>
-      </w:pPr>
-      <w:rPr>
-        <w:rFonts w:ascii="Courier New" w:hAnsi="Courier New" w:cs="Courier New" w:hint="default"/>
-      </w:rPr>
-    </w:lvl>
-    <w:lvl w:ilvl="2" w:tplc="580A0005" w:tentative="1">
-      <w:start w:val="1"/>
-      <w:numFmt w:val="bullet"/>
-      <w:lvlText w:val=""/>
-      <w:lvlJc w:val="left"/>
-      <w:pPr>
-        <w:ind w:left="2160" w:hanging="360"/>
-      </w:pPr>
-      <w:rPr>
-        <w:rFonts w:ascii="Wingdings" w:hAnsi="Wingdings" w:hint="default"/>
-      </w:rPr>
-    </w:lvl>
-    <w:lvl w:ilvl="3" w:tplc="580A0001" w:tentative="1">
-      <w:start w:val="1"/>
-      <w:numFmt w:val="bullet"/>
-      <w:lvlText w:val=""/>
-      <w:lvlJc w:val="left"/>
-      <w:pPr>
-        <w:ind w:left="2880" w:hanging="360"/>
-      </w:pPr>
-      <w:rPr>
-        <w:rFonts w:ascii="Symbol" w:hAnsi="Symbol" w:hint="default"/>
-      </w:rPr>
-    </w:lvl>
-    <w:lvl w:ilvl="4" w:tplc="580A0003" w:tentative="1">
-      <w:start w:val="1"/>
-      <w:numFmt w:val="bullet"/>
-      <w:lvlText w:val="o"/>
-      <w:lvlJc w:val="left"/>
-      <w:pPr>
-        <w:ind w:left="3600" w:hanging="360"/>
-      </w:pPr>
-      <w:rPr>
-        <w:rFonts w:ascii="Courier New" w:hAnsi="Courier New" w:cs="Courier New" w:hint="default"/>
-      </w:rPr>
-    </w:lvl>
-    <w:lvl w:ilvl="5" w:tplc="580A0005" w:tentative="1">
-      <w:start w:val="1"/>
-      <w:numFmt w:val="bullet"/>
-      <w:lvlText w:val=""/>
-      <w:lvlJc w:val="left"/>
-      <w:pPr>
-        <w:ind w:left="4320" w:hanging="360"/>
-      </w:pPr>
-      <w:rPr>
-        <w:rFonts w:ascii="Wingdings" w:hAnsi="Wingdings" w:hint="default"/>
-      </w:rPr>
-    </w:lvl>
-    <w:lvl w:ilvl="6" w:tplc="580A0001" w:tentative="1">
-      <w:start w:val="1"/>
-      <w:numFmt w:val="bullet"/>
-      <w:lvlText w:val=""/>
-      <w:lvlJc w:val="left"/>
-      <w:pPr>
-        <w:ind w:left="5040" w:hanging="360"/>
-      </w:pPr>
-      <w:rPr>
-        <w:rFonts w:ascii="Symbol" w:hAnsi="Symbol" w:hint="default"/>
-      </w:rPr>
-    </w:lvl>
-    <w:lvl w:ilvl="7" w:tplc="580A0003" w:tentative="1">
-      <w:start w:val="1"/>
-      <w:numFmt w:val="bullet"/>
-      <w:lvlText w:val="o"/>
-      <w:lvlJc w:val="left"/>
-      <w:pPr>
-        <w:ind w:left="5760" w:hanging="360"/>
-      </w:pPr>
-      <w:rPr>
-        <w:rFonts w:ascii="Courier New" w:hAnsi="Courier New" w:cs="Courier New" w:hint="default"/>
-      </w:rPr>
-    </w:lvl>
-    <w:lvl w:ilvl="8" w:tplc="580A0005" w:tentative="1">
-      <w:start w:val="1"/>
-      <w:numFmt w:val="bullet"/>
-      <w:lvlText w:val=""/>
-      <w:lvlJc w:val="left"/>
-      <w:pPr>
-        <w:ind w:left="6480" w:hanging="360"/>
-      </w:pPr>
-      <w:rPr>
-        <w:rFonts w:ascii="Wingdings" w:hAnsi="Wingdings" w:hint="default"/>
-      </w:rPr>
-    </w:lvl>
-  </w:abstractNum>
-  <w:abstractNum w:abstractNumId="6" w15:restartNumberingAfterBreak="0">
-    <w:nsid w:val="793D7670"/>
-    <w:multiLevelType w:val="hybridMultilevel"/>
-    <w:tmpl w:val="E2AC5B0A"/>
-    <w:lvl w:ilvl="0" w:tplc="0626279C">
-      <w:numFmt w:val="bullet"/>
-      <w:lvlText w:val="-"/>
-      <w:lvlJc w:val="left"/>
-      <w:pPr>
-        <w:ind w:left="720" w:hanging="360"/>
-      </w:pPr>
-      <w:rPr>
-        <w:rFonts w:ascii="Calibri" w:eastAsia="Calibri" w:hAnsi="Calibri" w:cs="Calibri" w:hint="default"/>
-      </w:rPr>
-    </w:lvl>
-    <w:lvl w:ilvl="1" w:tplc="580A0003" w:tentative="1">
-      <w:start w:val="1"/>
-      <w:numFmt w:val="bullet"/>
-      <w:lvlText w:val="o"/>
-      <w:lvlJc w:val="left"/>
-      <w:pPr>
-        <w:ind w:left="1440" w:hanging="360"/>
-      </w:pPr>
-      <w:rPr>
-        <w:rFonts w:ascii="Courier New" w:hAnsi="Courier New" w:cs="Courier New" w:hint="default"/>
-      </w:rPr>
-    </w:lvl>
-    <w:lvl w:ilvl="2" w:tplc="580A0005" w:tentative="1">
-      <w:start w:val="1"/>
-      <w:numFmt w:val="bullet"/>
-      <w:lvlText w:val=""/>
-      <w:lvlJc w:val="left"/>
-      <w:pPr>
-        <w:ind w:left="2160" w:hanging="360"/>
-      </w:pPr>
-      <w:rPr>
-        <w:rFonts w:ascii="Wingdings" w:hAnsi="Wingdings" w:hint="default"/>
-      </w:rPr>
-    </w:lvl>
-    <w:lvl w:ilvl="3" w:tplc="580A0001" w:tentative="1">
-      <w:start w:val="1"/>
-      <w:numFmt w:val="bullet"/>
-      <w:lvlText w:val=""/>
-      <w:lvlJc w:val="left"/>
-      <w:pPr>
-        <w:ind w:left="2880" w:hanging="360"/>
-      </w:pPr>
-      <w:rPr>
-        <w:rFonts w:ascii="Symbol" w:hAnsi="Symbol" w:hint="default"/>
-      </w:rPr>
-    </w:lvl>
-    <w:lvl w:ilvl="4" w:tplc="580A0003" w:tentative="1">
-      <w:start w:val="1"/>
-      <w:numFmt w:val="bullet"/>
-      <w:lvlText w:val="o"/>
-      <w:lvlJc w:val="left"/>
-      <w:pPr>
-        <w:ind w:left="3600" w:hanging="360"/>
-      </w:pPr>
-      <w:rPr>
-        <w:rFonts w:ascii="Courier New" w:hAnsi="Courier New" w:cs="Courier New" w:hint="default"/>
-      </w:rPr>
-    </w:lvl>
-    <w:lvl w:ilvl="5" w:tplc="580A0005" w:tentative="1">
-      <w:start w:val="1"/>
-      <w:numFmt w:val="bullet"/>
-      <w:lvlText w:val=""/>
-      <w:lvlJc w:val="left"/>
-      <w:pPr>
-        <w:ind w:left="4320" w:hanging="360"/>
-      </w:pPr>
-      <w:rPr>
-        <w:rFonts w:ascii="Wingdings" w:hAnsi="Wingdings" w:hint="default"/>
-      </w:rPr>
-    </w:lvl>
-    <w:lvl w:ilvl="6" w:tplc="580A0001" w:tentative="1">
-      <w:start w:val="1"/>
-      <w:numFmt w:val="bullet"/>
-      <w:lvlText w:val=""/>
-      <w:lvlJc w:val="left"/>
-      <w:pPr>
-        <w:ind w:left="5040" w:hanging="360"/>
-      </w:pPr>
-      <w:rPr>
-        <w:rFonts w:ascii="Symbol" w:hAnsi="Symbol" w:hint="default"/>
-      </w:rPr>
-    </w:lvl>
-    <w:lvl w:ilvl="7" w:tplc="580A0003" w:tentative="1">
-      <w:start w:val="1"/>
-      <w:numFmt w:val="bullet"/>
-      <w:lvlText w:val="o"/>
-      <w:lvlJc w:val="left"/>
-      <w:pPr>
-        <w:ind w:left="5760" w:hanging="360"/>
-      </w:pPr>
-      <w:rPr>
-        <w:rFonts w:ascii="Courier New" w:hAnsi="Courier New" w:cs="Courier New" w:hint="default"/>
-      </w:rPr>
-    </w:lvl>
-    <w:lvl w:ilvl="8" w:tplc="580A0005" w:tentative="1">
-      <w:start w:val="1"/>
-      <w:numFmt w:val="bullet"/>
-      <w:lvlText w:val=""/>
-      <w:lvlJc w:val="left"/>
-      <w:pPr>
-        <w:ind w:left="6480" w:hanging="360"/>
-      </w:pPr>
-      <w:rPr>
-        <w:rFonts w:ascii="Wingdings" w:hAnsi="Wingdings" w:hint="default"/>
-      </w:rPr>
-    </w:lvl>
-  </w:abstractNum>
-  <w:num w:numId="1" w16cid:durableId="837890982">
-    <w:abstractNumId w:val="2"/>
-  </w:num>
-  <w:num w:numId="2" w16cid:durableId="1923642903">
+  <w:num w:numId="1">
     <w:abstractNumId w:val="1"/>
   </w:num>
-  <w:num w:numId="3" w16cid:durableId="1863350919">
-    <w:abstractNumId w:val="4"/>
-  </w:num>
-  <w:num w:numId="4" w16cid:durableId="1722823457">
-    <w:abstractNumId w:val="0"/>
-  </w:num>
-  <w:num w:numId="5" w16cid:durableId="2019581420">
-    <w:abstractNumId w:val="6"/>
-  </w:num>
-  <w:num w:numId="6" w16cid:durableId="2060663800">
-    <w:abstractNumId w:val="5"/>
-  </w:num>
-  <w:num w:numId="7" w16cid:durableId="1852524560">
-    <w:abstractNumId w:val="3"/>
+  <w:num w:numId="2">
+    <w:abstractNumId w:val="2"/>
   </w:num>
 </w:numbering>
 </file>
 
 <file path=word/styles.xml><?xml version="1.0" encoding="utf-8"?>
-<w:styles xmlns:mc="http://schemas.openxmlformats.org/markup-compatibility/2006" xmlns:r="http://schemas.openxmlformats.org/officeDocument/2006/relationships" xmlns:w="http://schemas.openxmlformats.org/wordprocessingml/2006/main" xmlns:w14="http://schemas.microsoft.com/office/word/2010/wordml" xmlns:w15="http://schemas.microsoft.com/office/word/2012/wordml" xmlns:w16cex="http://schemas.microsoft.com/office/word/2018/wordml/cex" xmlns:w16cid="http://schemas.microsoft.com/office/word/2016/wordml/cid" xmlns:w16="http://schemas.microsoft.com/office/word/2018/wordml" xmlns:w16du="http://schemas.microsoft.com/office/word/2023/wordml/word16du" xmlns:w16sdtdh="http://schemas.microsoft.com/office/word/2020/wordml/sdtdatahash" xmlns:w16sdtfl="http://schemas.microsoft.com/office/word/2024/wordml/sdtformatlock" xmlns:w16se="http://schemas.microsoft.com/office/word/2015/wordml/symex" mc:Ignorable="w14 w15 w16se w16cid w16 w16cex w16sdtdh w16sdtfl w16du">
+<w:styles xmlns:w="http://schemas.openxmlformats.org/wordprocessingml/2006/main" xmlns:w14="http://schemas.microsoft.com/office/word/2010/wordml" xmlns:mc="http://schemas.openxmlformats.org/markup-compatibility/2006" mc:Ignorable="w14">
   <w:docDefaults>
     <w:rPrDefault>
       <w:rPr>
-        <w:rFonts w:ascii="Calibri" w:eastAsia="Calibri" w:hAnsi="Calibri" w:cs="Calibri"/>
+        <w:rFonts w:ascii="Calibri" w:hAnsi="Calibri" w:eastAsia="Calibri" w:cs="Calibri"/>
         <w:sz w:val="22"/>
         <w:szCs w:val="22"/>
         <w:lang w:val="es-MX" w:eastAsia="en-US" w:bidi="ar-SA"/>
@@ -2082,21 +1489,21 @@
     </w:rPrDefault>
     <w:pPrDefault>
       <w:pPr>
-        <w:spacing w:after="160" w:line="259" w:lineRule="auto"/>
+        <w:suppressAutoHyphens w:val="true"/>
       </w:pPr>
     </w:pPrDefault>
   </w:docDefaults>
   <w:latentStyles w:defLockedState="0" w:defUIPriority="99" w:defSemiHidden="0" w:defUnhideWhenUsed="0" w:defQFormat="0" w:count="376">
     <w:lsdException w:name="Normal" w:uiPriority="0" w:qFormat="1"/>
     <w:lsdException w:name="heading 1" w:uiPriority="9" w:qFormat="1"/>
-    <w:lsdException w:name="heading 2" w:semiHidden="1" w:uiPriority="9" w:unhideWhenUsed="1" w:qFormat="1"/>
-    <w:lsdException w:name="heading 3" w:semiHidden="1" w:uiPriority="9" w:unhideWhenUsed="1" w:qFormat="1"/>
-    <w:lsdException w:name="heading 4" w:semiHidden="1" w:uiPriority="9" w:unhideWhenUsed="1" w:qFormat="1"/>
-    <w:lsdException w:name="heading 5" w:semiHidden="1" w:uiPriority="9" w:unhideWhenUsed="1" w:qFormat="1"/>
-    <w:lsdException w:name="heading 6" w:semiHidden="1" w:uiPriority="9" w:unhideWhenUsed="1" w:qFormat="1"/>
-    <w:lsdException w:name="heading 7" w:semiHidden="1" w:uiPriority="9" w:unhideWhenUsed="1" w:qFormat="1"/>
-    <w:lsdException w:name="heading 8" w:semiHidden="1" w:uiPriority="9" w:unhideWhenUsed="1" w:qFormat="1"/>
-    <w:lsdException w:name="heading 9" w:semiHidden="1" w:uiPriority="9" w:unhideWhenUsed="1" w:qFormat="1"/>
+    <w:lsdException w:name="heading 2" w:uiPriority="9" w:semiHidden="1" w:unhideWhenUsed="1" w:qFormat="1"/>
+    <w:lsdException w:name="heading 3" w:uiPriority="9" w:semiHidden="1" w:unhideWhenUsed="1" w:qFormat="1"/>
+    <w:lsdException w:name="heading 4" w:uiPriority="9" w:semiHidden="1" w:unhideWhenUsed="1" w:qFormat="1"/>
+    <w:lsdException w:name="heading 5" w:uiPriority="9" w:semiHidden="1" w:unhideWhenUsed="1" w:qFormat="1"/>
+    <w:lsdException w:name="heading 6" w:uiPriority="9" w:semiHidden="1" w:unhideWhenUsed="1" w:qFormat="1"/>
+    <w:lsdException w:name="heading 7" w:uiPriority="9" w:semiHidden="1" w:unhideWhenUsed="1" w:qFormat="1"/>
+    <w:lsdException w:name="heading 8" w:uiPriority="9" w:semiHidden="1" w:unhideWhenUsed="1" w:qFormat="1"/>
+    <w:lsdException w:name="heading 9" w:uiPriority="9" w:semiHidden="1" w:unhideWhenUsed="1" w:qFormat="1"/>
     <w:lsdException w:name="index 1" w:semiHidden="1" w:unhideWhenUsed="1"/>
     <w:lsdException w:name="index 2" w:semiHidden="1" w:unhideWhenUsed="1"/>
     <w:lsdException w:name="index 3" w:semiHidden="1" w:unhideWhenUsed="1"/>
@@ -2106,22 +1513,22 @@
     <w:lsdException w:name="index 7" w:semiHidden="1" w:unhideWhenUsed="1"/>
     <w:lsdException w:name="index 8" w:semiHidden="1" w:unhideWhenUsed="1"/>
     <w:lsdException w:name="index 9" w:semiHidden="1" w:unhideWhenUsed="1"/>
-    <w:lsdException w:name="toc 1" w:semiHidden="1" w:uiPriority="39" w:unhideWhenUsed="1"/>
-    <w:lsdException w:name="toc 2" w:semiHidden="1" w:uiPriority="39" w:unhideWhenUsed="1"/>
-    <w:lsdException w:name="toc 3" w:semiHidden="1" w:uiPriority="39" w:unhideWhenUsed="1"/>
-    <w:lsdException w:name="toc 4" w:semiHidden="1" w:uiPriority="39" w:unhideWhenUsed="1"/>
-    <w:lsdException w:name="toc 5" w:semiHidden="1" w:uiPriority="39" w:unhideWhenUsed="1"/>
-    <w:lsdException w:name="toc 6" w:semiHidden="1" w:uiPriority="39" w:unhideWhenUsed="1"/>
-    <w:lsdException w:name="toc 7" w:semiHidden="1" w:uiPriority="39" w:unhideWhenUsed="1"/>
-    <w:lsdException w:name="toc 8" w:semiHidden="1" w:uiPriority="39" w:unhideWhenUsed="1"/>
-    <w:lsdException w:name="toc 9" w:semiHidden="1" w:uiPriority="39" w:unhideWhenUsed="1"/>
+    <w:lsdException w:name="toc 1" w:uiPriority="39" w:semiHidden="1" w:unhideWhenUsed="1"/>
+    <w:lsdException w:name="toc 2" w:uiPriority="39" w:semiHidden="1" w:unhideWhenUsed="1"/>
+    <w:lsdException w:name="toc 3" w:uiPriority="39" w:semiHidden="1" w:unhideWhenUsed="1"/>
+    <w:lsdException w:name="toc 4" w:uiPriority="39" w:semiHidden="1" w:unhideWhenUsed="1"/>
+    <w:lsdException w:name="toc 5" w:uiPriority="39" w:semiHidden="1" w:unhideWhenUsed="1"/>
+    <w:lsdException w:name="toc 6" w:uiPriority="39" w:semiHidden="1" w:unhideWhenUsed="1"/>
+    <w:lsdException w:name="toc 7" w:uiPriority="39" w:semiHidden="1" w:unhideWhenUsed="1"/>
+    <w:lsdException w:name="toc 8" w:uiPriority="39" w:semiHidden="1" w:unhideWhenUsed="1"/>
+    <w:lsdException w:name="toc 9" w:uiPriority="39" w:semiHidden="1" w:unhideWhenUsed="1"/>
     <w:lsdException w:name="Normal Indent" w:semiHidden="1" w:unhideWhenUsed="1"/>
     <w:lsdException w:name="footnote text" w:semiHidden="1" w:unhideWhenUsed="1"/>
     <w:lsdException w:name="annotation text" w:semiHidden="1" w:unhideWhenUsed="1"/>
     <w:lsdException w:name="header" w:semiHidden="1" w:unhideWhenUsed="1"/>
     <w:lsdException w:name="footer" w:semiHidden="1" w:unhideWhenUsed="1"/>
     <w:lsdException w:name="index heading" w:semiHidden="1" w:unhideWhenUsed="1"/>
-    <w:lsdException w:name="caption" w:semiHidden="1" w:uiPriority="35" w:unhideWhenUsed="1" w:qFormat="1"/>
+    <w:lsdException w:name="caption" w:uiPriority="35" w:semiHidden="1" w:unhideWhenUsed="1" w:qFormat="1"/>
     <w:lsdException w:name="table of figures" w:semiHidden="1" w:unhideWhenUsed="1"/>
     <w:lsdException w:name="envelope address" w:semiHidden="1" w:unhideWhenUsed="1"/>
     <w:lsdException w:name="envelope return" w:semiHidden="1" w:unhideWhenUsed="1"/>
@@ -2152,7 +1559,7 @@
     <w:lsdException w:name="Title" w:uiPriority="10" w:qFormat="1"/>
     <w:lsdException w:name="Closing" w:semiHidden="1" w:unhideWhenUsed="1"/>
     <w:lsdException w:name="Signature" w:semiHidden="1" w:unhideWhenUsed="1"/>
-    <w:lsdException w:name="Default Paragraph Font" w:semiHidden="1" w:uiPriority="1" w:unhideWhenUsed="1"/>
+    <w:lsdException w:name="Default Paragraph Font" w:uiPriority="1" w:semiHidden="1" w:unhideWhenUsed="1"/>
     <w:lsdException w:name="Body Text" w:semiHidden="1" w:unhideWhenUsed="1"/>
     <w:lsdException w:name="Body Text Indent" w:semiHidden="1" w:unhideWhenUsed="1"/>
     <w:lsdException w:name="List Continue" w:semiHidden="1" w:unhideWhenUsed="1"/>
@@ -2352,8 +1759,8 @@
     <w:lsdException w:name="Subtle Reference" w:uiPriority="31" w:qFormat="1"/>
     <w:lsdException w:name="Intense Reference" w:uiPriority="32" w:qFormat="1"/>
     <w:lsdException w:name="Book Title" w:uiPriority="33" w:qFormat="1"/>
-    <w:lsdException w:name="Bibliography" w:semiHidden="1" w:uiPriority="37" w:unhideWhenUsed="1"/>
-    <w:lsdException w:name="TOC Heading" w:semiHidden="1" w:uiPriority="39" w:unhideWhenUsed="1" w:qFormat="1"/>
+    <w:lsdException w:name="Bibliography" w:uiPriority="37" w:semiHidden="1" w:unhideWhenUsed="1"/>
+    <w:lsdException w:name="TOC Heading" w:uiPriority="39" w:semiHidden="1" w:unhideWhenUsed="1" w:qFormat="1"/>
     <w:lsdException w:name="Plain Table 1" w:uiPriority="41"/>
     <w:lsdException w:name="Plain Table 2" w:uiPriority="42"/>
     <w:lsdException w:name="Plain Table 3" w:uiPriority="43"/>
@@ -2464,23 +1871,33 @@
     <w:lsdException w:name="Unresolved Mention" w:semiHidden="1" w:unhideWhenUsed="1"/>
     <w:lsdException w:name="Smart Link" w:semiHidden="1" w:unhideWhenUsed="1"/>
   </w:latentStyles>
-  <w:style w:type="paragraph" w:default="1" w:styleId="Normal">
+  <w:style w:type="paragraph" w:styleId="Normal" w:default="1">
     <w:name w:val="Normal"/>
     <w:qFormat/>
-    <w:rsid w:val="00034A91"/>
+    <w:rsid w:val="00034a91"/>
+    <w:pPr>
+      <w:widowControl/>
+      <w:bidi w:val="0"/>
+      <w:spacing w:lineRule="auto" w:line="259" w:before="0" w:after="160"/>
+      <w:jc w:val="left"/>
+    </w:pPr>
     <w:rPr>
-      <w:rFonts w:ascii="Arial" w:hAnsi="Arial"/>
+      <w:rFonts w:ascii="Arial" w:hAnsi="Arial" w:eastAsia="Calibri" w:cs="Calibri"/>
+      <w:color w:val="auto"/>
+      <w:kern w:val="0"/>
       <w:sz w:val="24"/>
+      <w:szCs w:val="22"/>
+      <w:lang w:val="es-MX" w:eastAsia="en-US" w:bidi="ar-SA"/>
     </w:rPr>
   </w:style>
   <w:style w:type="paragraph" w:styleId="Heading1">
-    <w:name w:val="heading 1"/>
+    <w:name w:val="Heading 1"/>
     <w:basedOn w:val="Normal"/>
     <w:next w:val="Normal"/>
     <w:uiPriority w:val="9"/>
     <w:qFormat/>
     <w:pPr>
-      <w:keepNext/>
+      <w:keepNext w:val="true"/>
       <w:keepLines/>
       <w:spacing w:before="480" w:after="120"/>
       <w:outlineLvl w:val="0"/>
@@ -2492,14 +1909,14 @@
     </w:rPr>
   </w:style>
   <w:style w:type="paragraph" w:styleId="Heading2">
-    <w:name w:val="heading 2"/>
+    <w:name w:val="Heading 2"/>
     <w:basedOn w:val="Normal"/>
     <w:next w:val="Normal"/>
     <w:uiPriority w:val="9"/>
     <w:unhideWhenUsed/>
     <w:qFormat/>
     <w:pPr>
-      <w:keepNext/>
+      <w:keepNext w:val="true"/>
       <w:keepLines/>
       <w:spacing w:before="360" w:after="80"/>
       <w:outlineLvl w:val="1"/>
@@ -2511,14 +1928,14 @@
     </w:rPr>
   </w:style>
   <w:style w:type="paragraph" w:styleId="Heading3">
-    <w:name w:val="heading 3"/>
+    <w:name w:val="Heading 3"/>
     <w:basedOn w:val="Normal"/>
     <w:next w:val="Normal"/>
     <w:uiPriority w:val="9"/>
     <w:unhideWhenUsed/>
     <w:qFormat/>
     <w:pPr>
-      <w:keepNext/>
+      <w:keepNext w:val="true"/>
       <w:keepLines/>
       <w:spacing w:before="280" w:after="80"/>
       <w:outlineLvl w:val="2"/>
@@ -2530,7 +1947,7 @@
     </w:rPr>
   </w:style>
   <w:style w:type="paragraph" w:styleId="Heading4">
-    <w:name w:val="heading 4"/>
+    <w:name w:val="Heading 4"/>
     <w:basedOn w:val="Normal"/>
     <w:next w:val="Normal"/>
     <w:uiPriority w:val="9"/>
@@ -2538,7 +1955,7 @@
     <w:unhideWhenUsed/>
     <w:qFormat/>
     <w:pPr>
-      <w:keepNext/>
+      <w:keepNext w:val="true"/>
       <w:keepLines/>
       <w:spacing w:before="240" w:after="40"/>
       <w:outlineLvl w:val="3"/>
@@ -2549,7 +1966,7 @@
     </w:rPr>
   </w:style>
   <w:style w:type="paragraph" w:styleId="Heading5">
-    <w:name w:val="heading 5"/>
+    <w:name w:val="Heading 5"/>
     <w:basedOn w:val="Normal"/>
     <w:next w:val="Normal"/>
     <w:uiPriority w:val="9"/>
@@ -2557,7 +1974,7 @@
     <w:unhideWhenUsed/>
     <w:qFormat/>
     <w:pPr>
-      <w:keepNext/>
+      <w:keepNext w:val="true"/>
       <w:keepLines/>
       <w:spacing w:before="220" w:after="40"/>
       <w:outlineLvl w:val="4"/>
@@ -2567,7 +1984,7 @@
     </w:rPr>
   </w:style>
   <w:style w:type="paragraph" w:styleId="Heading6">
-    <w:name w:val="heading 6"/>
+    <w:name w:val="Heading 6"/>
     <w:basedOn w:val="Normal"/>
     <w:next w:val="Normal"/>
     <w:uiPriority w:val="9"/>
@@ -2575,7 +1992,7 @@
     <w:unhideWhenUsed/>
     <w:qFormat/>
     <w:pPr>
-      <w:keepNext/>
+      <w:keepNext w:val="true"/>
       <w:keepLines/>
       <w:spacing w:before="200" w:after="40"/>
       <w:outlineLvl w:val="5"/>
@@ -2586,31 +2003,136 @@
       <w:szCs w:val="20"/>
     </w:rPr>
   </w:style>
-  <w:style w:type="character" w:default="1" w:styleId="DefaultParagraphFont">
+  <w:style w:type="character" w:styleId="DefaultParagraphFont" w:default="1">
     <w:name w:val="Default Paragraph Font"/>
     <w:uiPriority w:val="1"/>
     <w:unhideWhenUsed/>
-  </w:style>
-  <w:style w:type="table" w:default="1" w:styleId="TableNormal">
-    <w:name w:val="Normal Table"/>
+    <w:qFormat/>
+    <w:rPr/>
+  </w:style>
+  <w:style w:type="character" w:styleId="PlaceholderText">
+    <w:name w:val="Placeholder Text"/>
+    <w:basedOn w:val="DefaultParagraphFont"/>
+    <w:uiPriority w:val="99"/>
+    <w:semiHidden/>
+    <w:qFormat/>
+    <w:rsid w:val="00e7695b"/>
+    <w:rPr>
+      <w:color w:val="808080"/>
+    </w:rPr>
+  </w:style>
+  <w:style w:type="character" w:styleId="HeaderChar" w:customStyle="1">
+    <w:name w:val="Header Char"/>
+    <w:basedOn w:val="DefaultParagraphFont"/>
+    <w:link w:val="Header"/>
+    <w:uiPriority w:val="99"/>
+    <w:qFormat/>
+    <w:rsid w:val="009800f2"/>
+    <w:rPr/>
+  </w:style>
+  <w:style w:type="character" w:styleId="FooterChar" w:customStyle="1">
+    <w:name w:val="Footer Char"/>
+    <w:basedOn w:val="DefaultParagraphFont"/>
+    <w:link w:val="Footer"/>
+    <w:uiPriority w:val="99"/>
+    <w:qFormat/>
+    <w:rsid w:val="009800f2"/>
+    <w:rPr/>
+  </w:style>
+  <w:style w:type="character" w:styleId="InternetLink">
+    <w:name w:val="Hyperlink"/>
+    <w:basedOn w:val="DefaultParagraphFont"/>
+    <w:uiPriority w:val="99"/>
+    <w:unhideWhenUsed/>
+    <w:rsid w:val="000f3c75"/>
+    <w:rPr>
+      <w:color w:val="0000FF"/>
+      <w:u w:val="single"/>
+    </w:rPr>
+  </w:style>
+  <w:style w:type="character" w:styleId="Emphasis">
+    <w:name w:val="Emphasis"/>
+    <w:basedOn w:val="DefaultParagraphFont"/>
+    <w:uiPriority w:val="20"/>
+    <w:qFormat/>
+    <w:rsid w:val="00ff085a"/>
+    <w:rPr>
+      <w:i/>
+      <w:iCs/>
+    </w:rPr>
+  </w:style>
+  <w:style w:type="character" w:styleId="UnresolvedMention">
+    <w:name w:val="Unresolved Mention"/>
+    <w:basedOn w:val="DefaultParagraphFont"/>
     <w:uiPriority w:val="99"/>
     <w:semiHidden/>
     <w:unhideWhenUsed/>
-    <w:tblPr>
-      <w:tblInd w:w="0" w:type="dxa"/>
-      <w:tblCellMar>
-        <w:top w:w="0" w:type="dxa"/>
-        <w:left w:w="108" w:type="dxa"/>
-        <w:bottom w:w="0" w:type="dxa"/>
-        <w:right w:w="108" w:type="dxa"/>
-      </w:tblCellMar>
-    </w:tblPr>
-  </w:style>
-  <w:style w:type="numbering" w:default="1" w:styleId="NoList">
-    <w:name w:val="No List"/>
-    <w:uiPriority w:val="99"/>
-    <w:semiHidden/>
-    <w:unhideWhenUsed/>
+    <w:qFormat/>
+    <w:rsid w:val="007d2627"/>
+    <w:rPr>
+      <w:color w:val="605E5C"/>
+      <w:shd w:fill="E1DFDD" w:val="clear"/>
+    </w:rPr>
+  </w:style>
+  <w:style w:type="character" w:styleId="Url" w:customStyle="1">
+    <w:name w:val="url"/>
+    <w:basedOn w:val="DefaultParagraphFont"/>
+    <w:qFormat/>
+    <w:rsid w:val="00177374"/>
+    <w:rPr/>
+  </w:style>
+  <w:style w:type="paragraph" w:styleId="Heading">
+    <w:name w:val="Heading"/>
+    <w:basedOn w:val="Normal"/>
+    <w:next w:val="TextBody"/>
+    <w:qFormat/>
+    <w:pPr>
+      <w:keepNext w:val="true"/>
+      <w:spacing w:before="240" w:after="120"/>
+    </w:pPr>
+    <w:rPr>
+      <w:rFonts w:ascii="Liberation Sans" w:hAnsi="Liberation Sans" w:eastAsia="DejaVu Sans" w:cs="DejaVu Sans"/>
+      <w:sz w:val="28"/>
+      <w:szCs w:val="28"/>
+    </w:rPr>
+  </w:style>
+  <w:style w:type="paragraph" w:styleId="TextBody">
+    <w:name w:val="Body Text"/>
+    <w:basedOn w:val="Normal"/>
+    <w:pPr>
+      <w:spacing w:lineRule="auto" w:line="276" w:before="0" w:after="140"/>
+    </w:pPr>
+    <w:rPr/>
+  </w:style>
+  <w:style w:type="paragraph" w:styleId="List">
+    <w:name w:val="List"/>
+    <w:basedOn w:val="TextBody"/>
+    <w:pPr/>
+    <w:rPr/>
+  </w:style>
+  <w:style w:type="paragraph" w:styleId="Caption">
+    <w:name w:val="Caption"/>
+    <w:basedOn w:val="Normal"/>
+    <w:qFormat/>
+    <w:pPr>
+      <w:suppressLineNumbers/>
+      <w:spacing w:before="120" w:after="120"/>
+    </w:pPr>
+    <w:rPr>
+      <w:i/>
+      <w:iCs/>
+      <w:sz w:val="24"/>
+      <w:szCs w:val="24"/>
+    </w:rPr>
+  </w:style>
+  <w:style w:type="paragraph" w:styleId="Index">
+    <w:name w:val="Index"/>
+    <w:basedOn w:val="Normal"/>
+    <w:qFormat/>
+    <w:pPr>
+      <w:suppressLineNumbers/>
+    </w:pPr>
+    <w:rPr/>
   </w:style>
   <w:style w:type="paragraph" w:styleId="Title">
     <w:name w:val="Title"/>
@@ -2619,7 +2141,7 @@
     <w:uiPriority w:val="10"/>
     <w:qFormat/>
     <w:pPr>
-      <w:keepNext/>
+      <w:keepNext w:val="true"/>
       <w:keepLines/>
       <w:spacing w:before="480" w:after="120"/>
     </w:pPr>
@@ -2629,139 +2151,75 @@
       <w:szCs w:val="72"/>
     </w:rPr>
   </w:style>
-  <w:style w:type="character" w:styleId="PlaceholderText">
-    <w:name w:val="Placeholder Text"/>
-    <w:basedOn w:val="DefaultParagraphFont"/>
-    <w:uiPriority w:val="99"/>
-    <w:semiHidden/>
-    <w:rsid w:val="00E7695B"/>
-    <w:rPr>
-      <w:color w:val="808080"/>
-    </w:rPr>
+  <w:style w:type="paragraph" w:styleId="HeaderandFooter">
+    <w:name w:val="Header and Footer"/>
+    <w:basedOn w:val="Normal"/>
+    <w:qFormat/>
+    <w:pPr/>
+    <w:rPr/>
   </w:style>
   <w:style w:type="paragraph" w:styleId="Header">
-    <w:name w:val="header"/>
+    <w:name w:val="Header"/>
     <w:basedOn w:val="Normal"/>
     <w:link w:val="HeaderChar"/>
     <w:uiPriority w:val="99"/>
     <w:unhideWhenUsed/>
-    <w:rsid w:val="009800F2"/>
+    <w:rsid w:val="009800f2"/>
     <w:pPr>
       <w:tabs>
-        <w:tab w:val="center" w:pos="4252"/>
-        <w:tab w:val="right" w:pos="8504"/>
+        <w:tab w:val="clear" w:pos="720"/>
+        <w:tab w:val="center" w:pos="4252" w:leader="none"/>
+        <w:tab w:val="right" w:pos="8504" w:leader="none"/>
       </w:tabs>
-      <w:spacing w:after="0" w:line="240" w:lineRule="auto"/>
+      <w:spacing w:lineRule="auto" w:line="240" w:before="0" w:after="0"/>
     </w:pPr>
-  </w:style>
-  <w:style w:type="character" w:customStyle="1" w:styleId="HeaderChar">
-    <w:name w:val="Header Char"/>
-    <w:basedOn w:val="DefaultParagraphFont"/>
-    <w:link w:val="Header"/>
-    <w:uiPriority w:val="99"/>
-    <w:rsid w:val="009800F2"/>
+    <w:rPr/>
   </w:style>
   <w:style w:type="paragraph" w:styleId="Footer">
-    <w:name w:val="footer"/>
+    <w:name w:val="Footer"/>
     <w:basedOn w:val="Normal"/>
     <w:link w:val="FooterChar"/>
     <w:uiPriority w:val="99"/>
     <w:unhideWhenUsed/>
-    <w:rsid w:val="009800F2"/>
+    <w:rsid w:val="009800f2"/>
     <w:pPr>
       <w:tabs>
-        <w:tab w:val="center" w:pos="4252"/>
-        <w:tab w:val="right" w:pos="8504"/>
+        <w:tab w:val="clear" w:pos="720"/>
+        <w:tab w:val="center" w:pos="4252" w:leader="none"/>
+        <w:tab w:val="right" w:pos="8504" w:leader="none"/>
       </w:tabs>
-      <w:spacing w:after="0" w:line="240" w:lineRule="auto"/>
+      <w:spacing w:lineRule="auto" w:line="240" w:before="0" w:after="0"/>
     </w:pPr>
-  </w:style>
-  <w:style w:type="character" w:customStyle="1" w:styleId="FooterChar">
-    <w:name w:val="Footer Char"/>
-    <w:basedOn w:val="DefaultParagraphFont"/>
-    <w:link w:val="Footer"/>
-    <w:uiPriority w:val="99"/>
-    <w:rsid w:val="009800F2"/>
-  </w:style>
-  <w:style w:type="character" w:styleId="Hyperlink">
-    <w:name w:val="Hyperlink"/>
-    <w:basedOn w:val="DefaultParagraphFont"/>
-    <w:uiPriority w:val="99"/>
-    <w:unhideWhenUsed/>
-    <w:rsid w:val="000F3C75"/>
-    <w:rPr>
-      <w:color w:val="0000FF"/>
-      <w:u w:val="single"/>
-    </w:rPr>
+    <w:rPr/>
   </w:style>
   <w:style w:type="paragraph" w:styleId="ListParagraph">
     <w:name w:val="List Paragraph"/>
     <w:basedOn w:val="Normal"/>
     <w:uiPriority w:val="34"/>
     <w:qFormat/>
-    <w:rsid w:val="008C69E9"/>
+    <w:rsid w:val="008c69e9"/>
     <w:pPr>
-      <w:ind w:left="720"/>
+      <w:spacing w:before="0" w:after="160"/>
+      <w:ind w:left="720" w:hanging="0"/>
       <w:contextualSpacing/>
     </w:pPr>
-  </w:style>
-  <w:style w:type="character" w:styleId="Emphasis">
-    <w:name w:val="Emphasis"/>
-    <w:basedOn w:val="DefaultParagraphFont"/>
-    <w:uiPriority w:val="20"/>
-    <w:qFormat/>
-    <w:rsid w:val="00FF085A"/>
-    <w:rPr>
-      <w:i/>
-      <w:iCs/>
-    </w:rPr>
+    <w:rPr/>
   </w:style>
   <w:style w:type="paragraph" w:styleId="NormalWeb">
     <w:name w:val="Normal (Web)"/>
     <w:basedOn w:val="Normal"/>
     <w:uiPriority w:val="99"/>
     <w:unhideWhenUsed/>
-    <w:rsid w:val="007D2627"/>
+    <w:qFormat/>
+    <w:rsid w:val="007d2627"/>
     <w:pPr>
-      <w:spacing w:before="100" w:beforeAutospacing="1" w:after="100" w:afterAutospacing="1" w:line="240" w:lineRule="auto"/>
+      <w:spacing w:lineRule="auto" w:line="240" w:beforeAutospacing="1" w:afterAutospacing="1"/>
     </w:pPr>
     <w:rPr>
-      <w:rFonts w:ascii="Times New Roman" w:eastAsia="Times New Roman" w:hAnsi="Times New Roman" w:cs="Times New Roman"/>
+      <w:rFonts w:ascii="Times New Roman" w:hAnsi="Times New Roman" w:eastAsia="Times New Roman" w:cs="Times New Roman"/>
       <w:szCs w:val="24"/>
       <w:lang w:val="en-US"/>
     </w:rPr>
-  </w:style>
-  <w:style w:type="character" w:styleId="UnresolvedMention">
-    <w:name w:val="Unresolved Mention"/>
-    <w:basedOn w:val="DefaultParagraphFont"/>
-    <w:uiPriority w:val="99"/>
-    <w:semiHidden/>
-    <w:unhideWhenUsed/>
-    <w:rsid w:val="007D2627"/>
-    <w:rPr>
-      <w:color w:val="605E5C"/>
-      <w:shd w:val="clear" w:color="auto" w:fill="E1DFDD"/>
-    </w:rPr>
-  </w:style>
-  <w:style w:type="table" w:styleId="TableGrid">
-    <w:name w:val="Table Grid"/>
-    <w:basedOn w:val="TableNormal"/>
-    <w:uiPriority w:val="39"/>
-    <w:rsid w:val="00B07AC0"/>
-    <w:pPr>
-      <w:spacing w:after="0" w:line="240" w:lineRule="auto"/>
-    </w:pPr>
-    <w:tblPr>
-      <w:tblInd w:w="0" w:type="nil"/>
-      <w:tblBorders>
-        <w:top w:val="single" w:sz="4" w:space="0" w:color="auto"/>
-        <w:left w:val="single" w:sz="4" w:space="0" w:color="auto"/>
-        <w:bottom w:val="single" w:sz="4" w:space="0" w:color="auto"/>
-        <w:right w:val="single" w:sz="4" w:space="0" w:color="auto"/>
-        <w:insideH w:val="single" w:sz="4" w:space="0" w:color="auto"/>
-        <w:insideV w:val="single" w:sz="4" w:space="0" w:color="auto"/>
-      </w:tblBorders>
-    </w:tblPr>
   </w:style>
   <w:style w:type="paragraph" w:styleId="Subtitle">
     <w:name w:val="Subtitle"/>
@@ -2770,52 +2228,57 @@
     <w:uiPriority w:val="11"/>
     <w:qFormat/>
     <w:pPr>
-      <w:keepNext/>
+      <w:keepNext w:val="true"/>
       <w:keepLines/>
       <w:spacing w:before="360" w:after="80"/>
     </w:pPr>
     <w:rPr>
-      <w:rFonts w:ascii="Georgia" w:eastAsia="Georgia" w:hAnsi="Georgia" w:cs="Georgia"/>
+      <w:rFonts w:ascii="Georgia" w:hAnsi="Georgia" w:eastAsia="Georgia" w:cs="Georgia"/>
       <w:i/>
       <w:color w:val="666666"/>
       <w:sz w:val="48"/>
       <w:szCs w:val="48"/>
     </w:rPr>
   </w:style>
-  <w:style w:type="table" w:customStyle="1" w:styleId="a">
+  <w:style w:type="numbering" w:styleId="NoList" w:default="1">
+    <w:name w:val="No List"/>
+    <w:uiPriority w:val="99"/>
+    <w:semiHidden/>
+    <w:unhideWhenUsed/>
+    <w:qFormat/>
+  </w:style>
+  <w:style w:type="table" w:default="1" w:styleId="TableNormal">
+    <w:name w:val="Normal Table"/>
+    <w:uiPriority w:val="99"/>
+    <w:semiHidden/>
+    <w:unhideWhenUsed/>
+    <w:tblPr>
+      <w:tblCellMar>
+        <w:top w:w="0" w:type="dxa"/>
+        <w:left w:w="108" w:type="dxa"/>
+        <w:bottom w:w="0" w:type="dxa"/>
+        <w:right w:w="108" w:type="dxa"/>
+      </w:tblCellMar>
+    </w:tblPr>
+  </w:style>
+  <w:style w:type="table" w:styleId="TableGrid">
+    <w:name w:val="Table Grid"/>
     <w:basedOn w:val="TableNormal"/>
+    <w:uiPriority w:val="39"/>
+    <w:rsid w:val="00b07ac0"/>
     <w:pPr>
       <w:spacing w:after="0" w:line="240" w:lineRule="auto"/>
     </w:pPr>
     <w:tblPr>
-      <w:tblStyleRowBandSize w:val="1"/>
-      <w:tblStyleColBandSize w:val="1"/>
+      <w:tblBorders>
+        <w:top w:val="single" w:color="auto" w:sz="4" w:space="0"/>
+        <w:left w:val="single" w:color="auto" w:sz="4" w:space="0"/>
+        <w:bottom w:val="single" w:color="auto" w:sz="4" w:space="0"/>
+        <w:right w:val="single" w:color="auto" w:sz="4" w:space="0"/>
+        <w:insideH w:val="single" w:color="auto" w:sz="4" w:space="0"/>
+        <w:insideV w:val="single" w:color="auto" w:sz="4" w:space="0"/>
+      </w:tblBorders>
     </w:tblPr>
-  </w:style>
-  <w:style w:type="table" w:customStyle="1" w:styleId="a0">
-    <w:basedOn w:val="TableNormal"/>
-    <w:pPr>
-      <w:spacing w:after="0" w:line="240" w:lineRule="auto"/>
-    </w:pPr>
-    <w:tblPr>
-      <w:tblStyleRowBandSize w:val="1"/>
-      <w:tblStyleColBandSize w:val="1"/>
-    </w:tblPr>
-  </w:style>
-  <w:style w:type="table" w:customStyle="1" w:styleId="a1">
-    <w:basedOn w:val="TableNormal"/>
-    <w:pPr>
-      <w:spacing w:after="0" w:line="240" w:lineRule="auto"/>
-    </w:pPr>
-    <w:tblPr>
-      <w:tblStyleRowBandSize w:val="1"/>
-      <w:tblStyleColBandSize w:val="1"/>
-    </w:tblPr>
-  </w:style>
-  <w:style w:type="character" w:customStyle="1" w:styleId="url">
-    <w:name w:val="url"/>
-    <w:basedOn w:val="DefaultParagraphFont"/>
-    <w:rsid w:val="00177374"/>
   </w:style>
 </w:styles>
 </file>
@@ -3116,9 +2579,12 @@
 </file>
 
 <file path=customXml/item1.xml><?xml version="1.0" encoding="utf-8"?>
-<go:gDocsCustomXmlDataStorage xmlns:go="http://customooxmlschemas.google.com/" xmlns:r="http://schemas.openxmlformats.org/officeDocument/2006/relationships">
-  <go:docsCustomData xmlns:go="http://customooxmlschemas.google.com/" roundtripDataSignature="AMtx7mjWAYLiP+2zMQTWoCgp0ZqcaBozzg==">AMUW2mVWFbtDZpTIIat1qnhnQrcTw7AsJaNQf6MBaVBffNIkSUBZC+ePNwCw4L4pro+45xBZh41TDO8MrJUNxQ7evTdDreNEXeQ4nszQoeL47IWn6aTv9h8=</go:docsCustomData>
-</go:gDocsCustomXmlDataStorage>
+<?mso-contentType ?>
+<FormTemplates xmlns="http://schemas.microsoft.com/sharepoint/v3/contenttype/forms">
+  <Display>DocumentLibraryForm</Display>
+  <Edit>DocumentLibraryForm</Edit>
+  <New>DocumentLibraryForm</New>
+</FormTemplates>
 </file>
 
 <file path=customXml/item2.xml><?xml version="1.0" encoding="utf-8"?>
@@ -3254,12 +2720,9 @@
 </file>
 
 <file path=customXml/item3.xml><?xml version="1.0" encoding="utf-8"?>
-<?mso-contentType ?>
-<FormTemplates xmlns="http://schemas.microsoft.com/sharepoint/v3/contenttype/forms">
-  <Display>DocumentLibraryForm</Display>
-  <Edit>DocumentLibraryForm</Edit>
-  <New>DocumentLibraryForm</New>
-</FormTemplates>
+<go:gDocsCustomXmlDataStorage xmlns:go="http://customooxmlschemas.google.com/" xmlns:r="http://schemas.openxmlformats.org/officeDocument/2006/relationships">
+  <go:docsCustomData roundtripDataSignature="AMtx7mjWAYLiP+2zMQTWoCgp0ZqcaBozzg==">AMUW2mVWFbtDZpTIIat1qnhnQrcTw7AsJaNQf6MBaVBffNIkSUBZC+ePNwCw4L4pro+45xBZh41TDO8MrJUNxQ7evTdDreNEXeQ4nszQoeL47IWn6aTv9h8=</go:docsCustomData>
+</go:gDocsCustomXmlDataStorage>
 </file>
 
 <file path=customXml/item4.xml><?xml version="1.0" encoding="utf-8"?>
@@ -3269,10 +2732,9 @@
 </file>
 
 <file path=customXml/itemProps1.xml><?xml version="1.0" encoding="utf-8"?>
-<ds:datastoreItem xmlns:ds="http://schemas.openxmlformats.org/officeDocument/2006/customXml" ds:itemID="{11111111-1234-1234-1234-123412341234}">
+<ds:datastoreItem xmlns:ds="http://schemas.openxmlformats.org/officeDocument/2006/customXml" ds:itemID="{71FD8C8B-0B9E-49E4-B361-51BE33B6176D}">
   <ds:schemaRefs>
-    <ds:schemaRef ds:uri="http://customooxmlschemas.google.com/"/>
-    <ds:schemaRef ds:uri="http://schemas.openxmlformats.org/officeDocument/2006/relationships"/>
+    <ds:schemaRef ds:uri="http://schemas.microsoft.com/sharepoint/v3/contenttype/forms"/>
   </ds:schemaRefs>
 </ds:datastoreItem>
 </file>
@@ -3296,9 +2758,10 @@
 </file>
 
 <file path=customXml/itemProps3.xml><?xml version="1.0" encoding="utf-8"?>
-<ds:datastoreItem xmlns:ds="http://schemas.openxmlformats.org/officeDocument/2006/customXml" ds:itemID="{71FD8C8B-0B9E-49E4-B361-51BE33B6176D}">
+<ds:datastoreItem xmlns:ds="http://schemas.openxmlformats.org/officeDocument/2006/customXml" ds:itemID="{11111111-1234-1234-1234-123412341234}">
   <ds:schemaRefs>
-    <ds:schemaRef ds:uri="http://schemas.microsoft.com/sharepoint/v3/contenttype/forms"/>
+    <ds:schemaRef ds:uri="http://customooxmlschemas.google.com/"/>
+    <ds:schemaRef ds:uri="http://schemas.openxmlformats.org/officeDocument/2006/relationships"/>
   </ds:schemaRefs>
 </ds:datastoreItem>
 </file>

</xml_diff>